<commit_message>
final sync from tristan for semester
</commit_message>
<xml_diff>
--- a/Evansville Day School Relay Engine.docx
+++ b/Evansville Day School Relay Engine.docx
@@ -3,6 +3,7 @@
 <w:document xmlns:wpc="http://schemas.microsoft.com/office/word/2010/wordprocessingCanvas" xmlns:mc="http://schemas.openxmlformats.org/markup-compatibility/2006" xmlns:o="urn:schemas-microsoft-com:office:office" xmlns:r="http://schemas.openxmlformats.org/officeDocument/2006/relationships" xmlns:m="http://schemas.openxmlformats.org/officeDocument/2006/math" xmlns:v="urn:schemas-microsoft-com:vml" xmlns:wp14="http://schemas.microsoft.com/office/word/2010/wordprocessingDrawing" xmlns:wp="http://schemas.openxmlformats.org/drawingml/2006/wordprocessingDrawing" xmlns:w10="urn:schemas-microsoft-com:office:word" xmlns:w="http://schemas.openxmlformats.org/wordprocessingml/2006/main" xmlns:w14="http://schemas.microsoft.com/office/word/2010/wordml" xmlns:w15="http://schemas.microsoft.com/office/word/2012/wordml" xmlns:wpg="http://schemas.microsoft.com/office/word/2010/wordprocessingGroup" xmlns:wpi="http://schemas.microsoft.com/office/word/2010/wordprocessingInk" xmlns:wne="http://schemas.microsoft.com/office/word/2006/wordml" xmlns:wps="http://schemas.microsoft.com/office/word/2010/wordprocessingShape" mc:Ignorable="w14 w15 wp14">
   <w:body>
     <w:bookmarkStart w:id="0" w:name="_Toc437440062"/>
+    <w:bookmarkStart w:id="1" w:name="_Toc437536260"/>
     <w:p>
       <w:pPr>
         <w:pStyle w:val="Title"/>
@@ -431,7 +432,8 @@
                                   </w:drawing>
                                 </w:r>
                               </w:p>
-                              <w:bookmarkStart w:id="1" w:name="_Toc437440063" w:displacedByCustomXml="next"/>
+                              <w:bookmarkStart w:id="2" w:name="_Toc437536261" w:displacedByCustomXml="next"/>
+                              <w:bookmarkStart w:id="3" w:name="_Toc437440063" w:displacedByCustomXml="next"/>
                               <w:sdt>
                                 <w:sdtPr>
                                   <w:alias w:val="Title"/>
@@ -453,7 +455,8 @@
                                   </w:p>
                                 </w:sdtContent>
                               </w:sdt>
-                              <w:bookmarkEnd w:id="1" w:displacedByCustomXml="prev"/>
+                              <w:bookmarkEnd w:id="2" w:displacedByCustomXml="prev"/>
+                              <w:bookmarkEnd w:id="3" w:displacedByCustomXml="prev"/>
                               <w:sdt>
                                 <w:sdtPr>
                                   <w:alias w:val="Subtitle"/>
@@ -524,7 +527,7 @@
                                         <pic:cNvPicPr/>
                                       </pic:nvPicPr>
                                       <pic:blipFill>
-                                        <a:blip r:embed="rId10">
+                                        <a:blip r:embed="rId9">
                                           <a:extLst>
                                             <a:ext uri="{28A0092B-C50C-407E-A947-70E740481C1C}">
                                               <a14:useLocalDpi xmlns:a14="http://schemas.microsoft.com/office/drawing/2010/main" val="0"/>
@@ -551,7 +554,8 @@
                             </w:drawing>
                           </w:r>
                         </w:p>
-                        <w:bookmarkStart w:id="2" w:name="_Toc437440063" w:displacedByCustomXml="next"/>
+                        <w:bookmarkStart w:id="4" w:name="_Toc437536261" w:displacedByCustomXml="next"/>
+                        <w:bookmarkStart w:id="5" w:name="_Toc437440063" w:displacedByCustomXml="next"/>
                         <w:sdt>
                           <w:sdtPr>
                             <w:alias w:val="Title"/>
@@ -573,7 +577,8 @@
                             </w:p>
                           </w:sdtContent>
                         </w:sdt>
-                        <w:bookmarkEnd w:id="2" w:displacedByCustomXml="prev"/>
+                        <w:bookmarkEnd w:id="4" w:displacedByCustomXml="prev"/>
+                        <w:bookmarkEnd w:id="5" w:displacedByCustomXml="prev"/>
                         <w:sdt>
                           <w:sdtPr>
                             <w:alias w:val="Subtitle"/>
@@ -923,9 +928,10 @@
         <w:t>table of contents</w:t>
       </w:r>
       <w:bookmarkEnd w:id="0"/>
-    </w:p>
-    <w:bookmarkStart w:id="2" w:name="TOC"/>
-    <w:bookmarkEnd w:id="2"/>
+      <w:bookmarkEnd w:id="1"/>
+    </w:p>
+    <w:bookmarkStart w:id="6" w:name="TOC"/>
+    <w:bookmarkEnd w:id="6"/>
     <w:p>
       <w:pPr>
         <w:pStyle w:val="TOC1"/>
@@ -934,6 +940,9 @@
         </w:tabs>
         <w:rPr>
           <w:noProof/>
+          <w:kern w:val="0"/>
+          <w:lang w:eastAsia="en-US"/>
+          <w14:ligatures w14:val="none"/>
         </w:rPr>
       </w:pPr>
       <w:r>
@@ -945,6 +954,205 @@
       <w:r>
         <w:fldChar w:fldCharType="separate"/>
       </w:r>
+      <w:hyperlink w:anchor="_Toc437536262" w:history="1">
+        <w:r>
+          <w:rPr>
+            <w:rStyle w:val="Hyperlink"/>
+            <w:noProof/>
+          </w:rPr>
+          <w:t>Executive summary</w:t>
+        </w:r>
+        <w:r>
+          <w:rPr>
+            <w:noProof/>
+            <w:webHidden/>
+          </w:rPr>
+          <w:tab/>
+        </w:r>
+        <w:r>
+          <w:rPr>
+            <w:noProof/>
+            <w:webHidden/>
+          </w:rPr>
+          <w:fldChar w:fldCharType="begin"/>
+        </w:r>
+        <w:r>
+          <w:rPr>
+            <w:noProof/>
+            <w:webHidden/>
+          </w:rPr>
+          <w:instrText xml:space="preserve"> PAGEREF _Toc437536262 \h </w:instrText>
+        </w:r>
+        <w:r>
+          <w:rPr>
+            <w:noProof/>
+            <w:webHidden/>
+          </w:rPr>
+        </w:r>
+        <w:r>
+          <w:rPr>
+            <w:noProof/>
+            <w:webHidden/>
+          </w:rPr>
+          <w:fldChar w:fldCharType="separate"/>
+        </w:r>
+        <w:r>
+          <w:rPr>
+            <w:noProof/>
+            <w:webHidden/>
+          </w:rPr>
+          <w:t>2</w:t>
+        </w:r>
+        <w:r>
+          <w:rPr>
+            <w:noProof/>
+            <w:webHidden/>
+          </w:rPr>
+          <w:fldChar w:fldCharType="end"/>
+        </w:r>
+      </w:hyperlink>
+    </w:p>
+    <w:p>
+      <w:pPr>
+        <w:pStyle w:val="TOC2"/>
+        <w:tabs>
+          <w:tab w:val="right" w:leader="dot" w:pos="9350"/>
+        </w:tabs>
+        <w:rPr>
+          <w:noProof/>
+          <w:kern w:val="0"/>
+          <w:lang w:eastAsia="en-US"/>
+          <w14:ligatures w14:val="none"/>
+        </w:rPr>
+      </w:pPr>
+      <w:hyperlink w:anchor="_Toc437536263" w:history="1">
+        <w:r>
+          <w:rPr>
+            <w:rStyle w:val="Hyperlink"/>
+            <w:noProof/>
+          </w:rPr>
+          <w:t>Summary of Proposal</w:t>
+        </w:r>
+        <w:r>
+          <w:rPr>
+            <w:noProof/>
+            <w:webHidden/>
+          </w:rPr>
+          <w:tab/>
+        </w:r>
+        <w:r>
+          <w:rPr>
+            <w:noProof/>
+            <w:webHidden/>
+          </w:rPr>
+          <w:fldChar w:fldCharType="begin"/>
+        </w:r>
+        <w:r>
+          <w:rPr>
+            <w:noProof/>
+            <w:webHidden/>
+          </w:rPr>
+          <w:instrText xml:space="preserve"> PAGEREF _Toc437536263 \h </w:instrText>
+        </w:r>
+        <w:r>
+          <w:rPr>
+            <w:noProof/>
+            <w:webHidden/>
+          </w:rPr>
+        </w:r>
+        <w:r>
+          <w:rPr>
+            <w:noProof/>
+            <w:webHidden/>
+          </w:rPr>
+          <w:fldChar w:fldCharType="separate"/>
+        </w:r>
+        <w:r>
+          <w:rPr>
+            <w:noProof/>
+            <w:webHidden/>
+          </w:rPr>
+          <w:t>2</w:t>
+        </w:r>
+        <w:r>
+          <w:rPr>
+            <w:noProof/>
+            <w:webHidden/>
+          </w:rPr>
+          <w:fldChar w:fldCharType="end"/>
+        </w:r>
+      </w:hyperlink>
+    </w:p>
+    <w:p>
+      <w:pPr>
+        <w:pStyle w:val="TOC2"/>
+        <w:tabs>
+          <w:tab w:val="right" w:leader="dot" w:pos="9350"/>
+        </w:tabs>
+        <w:rPr>
+          <w:noProof/>
+          <w:kern w:val="0"/>
+          <w:lang w:eastAsia="en-US"/>
+          <w14:ligatures w14:val="none"/>
+        </w:rPr>
+      </w:pPr>
+      <w:hyperlink w:anchor="_Toc437536264" w:history="1">
+        <w:r>
+          <w:rPr>
+            <w:rStyle w:val="Hyperlink"/>
+            <w:noProof/>
+          </w:rPr>
+          <w:t>Deliverables</w:t>
+        </w:r>
+        <w:r>
+          <w:rPr>
+            <w:noProof/>
+            <w:webHidden/>
+          </w:rPr>
+          <w:tab/>
+        </w:r>
+        <w:r>
+          <w:rPr>
+            <w:noProof/>
+            <w:webHidden/>
+          </w:rPr>
+          <w:fldChar w:fldCharType="begin"/>
+        </w:r>
+        <w:r>
+          <w:rPr>
+            <w:noProof/>
+            <w:webHidden/>
+          </w:rPr>
+          <w:instrText xml:space="preserve"> PAGEREF _Toc437536264 \h </w:instrText>
+        </w:r>
+        <w:r>
+          <w:rPr>
+            <w:noProof/>
+            <w:webHidden/>
+          </w:rPr>
+        </w:r>
+        <w:r>
+          <w:rPr>
+            <w:noProof/>
+            <w:webHidden/>
+          </w:rPr>
+          <w:fldChar w:fldCharType="separate"/>
+        </w:r>
+        <w:r>
+          <w:rPr>
+            <w:noProof/>
+            <w:webHidden/>
+          </w:rPr>
+          <w:t>2</w:t>
+        </w:r>
+        <w:r>
+          <w:rPr>
+            <w:noProof/>
+            <w:webHidden/>
+          </w:rPr>
+          <w:fldChar w:fldCharType="end"/>
+        </w:r>
+      </w:hyperlink>
     </w:p>
     <w:p>
       <w:pPr>
@@ -954,15 +1162,18 @@
         </w:tabs>
         <w:rPr>
           <w:noProof/>
+          <w:kern w:val="0"/>
+          <w:lang w:eastAsia="en-US"/>
+          <w14:ligatures w14:val="none"/>
         </w:rPr>
       </w:pPr>
-      <w:hyperlink w:anchor="_Toc437440064" w:history="1">
+      <w:hyperlink w:anchor="_Toc437536265" w:history="1">
         <w:r>
           <w:rPr>
             <w:rStyle w:val="Hyperlink"/>
             <w:noProof/>
           </w:rPr>
-          <w:t>Executive summary</w:t>
+          <w:t>seperate Documents/ files</w:t>
         </w:r>
         <w:r>
           <w:rPr>
@@ -983,7 +1194,7 @@
             <w:noProof/>
             <w:webHidden/>
           </w:rPr>
-          <w:instrText xml:space="preserve"> PAGEREF _Toc437440064 \h </w:instrText>
+          <w:instrText xml:space="preserve"> PAGEREF _Toc437536265 \h </w:instrText>
         </w:r>
         <w:r>
           <w:rPr>
@@ -1003,7 +1214,78 @@
             <w:noProof/>
             <w:webHidden/>
           </w:rPr>
-          <w:t>2</w:t>
+          <w:t>3</w:t>
+        </w:r>
+        <w:r>
+          <w:rPr>
+            <w:noProof/>
+            <w:webHidden/>
+          </w:rPr>
+          <w:fldChar w:fldCharType="end"/>
+        </w:r>
+      </w:hyperlink>
+    </w:p>
+    <w:p>
+      <w:pPr>
+        <w:pStyle w:val="TOC1"/>
+        <w:tabs>
+          <w:tab w:val="right" w:leader="dot" w:pos="9350"/>
+        </w:tabs>
+        <w:rPr>
+          <w:noProof/>
+          <w:kern w:val="0"/>
+          <w:lang w:eastAsia="en-US"/>
+          <w14:ligatures w14:val="none"/>
+        </w:rPr>
+      </w:pPr>
+      <w:hyperlink w:anchor="_Toc437536266" w:history="1">
+        <w:r>
+          <w:rPr>
+            <w:rStyle w:val="Hyperlink"/>
+            <w:noProof/>
+          </w:rPr>
+          <w:t>Relay Engine Tasks</w:t>
+        </w:r>
+        <w:r>
+          <w:rPr>
+            <w:noProof/>
+            <w:webHidden/>
+          </w:rPr>
+          <w:tab/>
+        </w:r>
+        <w:r>
+          <w:rPr>
+            <w:noProof/>
+            <w:webHidden/>
+          </w:rPr>
+          <w:fldChar w:fldCharType="begin"/>
+        </w:r>
+        <w:r>
+          <w:rPr>
+            <w:noProof/>
+            <w:webHidden/>
+          </w:rPr>
+          <w:instrText xml:space="preserve"> PAGEREF _Toc437536266 \h </w:instrText>
+        </w:r>
+        <w:r>
+          <w:rPr>
+            <w:noProof/>
+            <w:webHidden/>
+          </w:rPr>
+        </w:r>
+        <w:r>
+          <w:rPr>
+            <w:noProof/>
+            <w:webHidden/>
+          </w:rPr>
+          <w:fldChar w:fldCharType="separate"/>
+        </w:r>
+        <w:r>
+          <w:rPr>
+            <w:noProof/>
+            <w:webHidden/>
+          </w:rPr>
+          <w:t>4</w:t>
         </w:r>
         <w:r>
           <w:rPr>
@@ -1022,15 +1304,18 @@
         </w:tabs>
         <w:rPr>
           <w:noProof/>
+          <w:kern w:val="0"/>
+          <w:lang w:eastAsia="en-US"/>
+          <w14:ligatures w14:val="none"/>
         </w:rPr>
       </w:pPr>
-      <w:hyperlink w:anchor="_Toc437440065" w:history="1">
+      <w:hyperlink w:anchor="_Toc437536267" w:history="1">
         <w:r>
           <w:rPr>
             <w:rStyle w:val="Hyperlink"/>
             <w:noProof/>
           </w:rPr>
-          <w:t>Summary of Proposal</w:t>
+          <w:t>Lynnzee</w:t>
         </w:r>
         <w:r>
           <w:rPr>
@@ -1051,7 +1336,7 @@
             <w:noProof/>
             <w:webHidden/>
           </w:rPr>
-          <w:instrText xml:space="preserve"> PAGEREF _Toc437440065 \h </w:instrText>
+          <w:instrText xml:space="preserve"> PAGEREF _Toc437536267 \h </w:instrText>
         </w:r>
         <w:r>
           <w:rPr>
@@ -1071,7 +1356,7 @@
             <w:noProof/>
             <w:webHidden/>
           </w:rPr>
-          <w:t>2</w:t>
+          <w:t>4</w:t>
         </w:r>
         <w:r>
           <w:rPr>
@@ -1090,15 +1375,18 @@
         </w:tabs>
         <w:rPr>
           <w:noProof/>
+          <w:kern w:val="0"/>
+          <w:lang w:eastAsia="en-US"/>
+          <w14:ligatures w14:val="none"/>
         </w:rPr>
       </w:pPr>
-      <w:hyperlink w:anchor="_Toc437440066" w:history="1">
+      <w:hyperlink w:anchor="_Toc437536268" w:history="1">
         <w:r>
           <w:rPr>
             <w:rStyle w:val="Hyperlink"/>
             <w:noProof/>
           </w:rPr>
-          <w:t>Deliverables</w:t>
+          <w:t>Matthew</w:t>
         </w:r>
         <w:r>
           <w:rPr>
@@ -1119,7 +1407,7 @@
             <w:noProof/>
             <w:webHidden/>
           </w:rPr>
-          <w:instrText xml:space="preserve"> PAGEREF _Toc437440066 \h </w:instrText>
+          <w:instrText xml:space="preserve"> PAGEREF _Toc437536268 \h </w:instrText>
         </w:r>
         <w:r>
           <w:rPr>
@@ -1139,7 +1427,220 @@
             <w:noProof/>
             <w:webHidden/>
           </w:rPr>
-          <w:t>2</w:t>
+          <w:t>4</w:t>
+        </w:r>
+        <w:r>
+          <w:rPr>
+            <w:noProof/>
+            <w:webHidden/>
+          </w:rPr>
+          <w:fldChar w:fldCharType="end"/>
+        </w:r>
+      </w:hyperlink>
+    </w:p>
+    <w:p>
+      <w:pPr>
+        <w:pStyle w:val="TOC2"/>
+        <w:tabs>
+          <w:tab w:val="right" w:leader="dot" w:pos="9350"/>
+        </w:tabs>
+        <w:rPr>
+          <w:noProof/>
+          <w:kern w:val="0"/>
+          <w:lang w:eastAsia="en-US"/>
+          <w14:ligatures w14:val="none"/>
+        </w:rPr>
+      </w:pPr>
+      <w:hyperlink w:anchor="_Toc437536269" w:history="1">
+        <w:r>
+          <w:rPr>
+            <w:rStyle w:val="Hyperlink"/>
+            <w:noProof/>
+          </w:rPr>
+          <w:t>Shane</w:t>
+        </w:r>
+        <w:r>
+          <w:rPr>
+            <w:noProof/>
+            <w:webHidden/>
+          </w:rPr>
+          <w:tab/>
+        </w:r>
+        <w:r>
+          <w:rPr>
+            <w:noProof/>
+            <w:webHidden/>
+          </w:rPr>
+          <w:fldChar w:fldCharType="begin"/>
+        </w:r>
+        <w:r>
+          <w:rPr>
+            <w:noProof/>
+            <w:webHidden/>
+          </w:rPr>
+          <w:instrText xml:space="preserve"> PAGEREF _Toc437536269 \h </w:instrText>
+        </w:r>
+        <w:r>
+          <w:rPr>
+            <w:noProof/>
+            <w:webHidden/>
+          </w:rPr>
+        </w:r>
+        <w:r>
+          <w:rPr>
+            <w:noProof/>
+            <w:webHidden/>
+          </w:rPr>
+          <w:fldChar w:fldCharType="separate"/>
+        </w:r>
+        <w:r>
+          <w:rPr>
+            <w:noProof/>
+            <w:webHidden/>
+          </w:rPr>
+          <w:t>4</w:t>
+        </w:r>
+        <w:r>
+          <w:rPr>
+            <w:noProof/>
+            <w:webHidden/>
+          </w:rPr>
+          <w:fldChar w:fldCharType="end"/>
+        </w:r>
+      </w:hyperlink>
+    </w:p>
+    <w:p>
+      <w:pPr>
+        <w:pStyle w:val="TOC2"/>
+        <w:tabs>
+          <w:tab w:val="right" w:leader="dot" w:pos="9350"/>
+        </w:tabs>
+        <w:rPr>
+          <w:noProof/>
+          <w:kern w:val="0"/>
+          <w:lang w:eastAsia="en-US"/>
+          <w14:ligatures w14:val="none"/>
+        </w:rPr>
+      </w:pPr>
+      <w:hyperlink w:anchor="_Toc437536270" w:history="1">
+        <w:r>
+          <w:rPr>
+            <w:rStyle w:val="Hyperlink"/>
+            <w:noProof/>
+          </w:rPr>
+          <w:t>Dylan</w:t>
+        </w:r>
+        <w:r>
+          <w:rPr>
+            <w:noProof/>
+            <w:webHidden/>
+          </w:rPr>
+          <w:tab/>
+        </w:r>
+        <w:r>
+          <w:rPr>
+            <w:noProof/>
+            <w:webHidden/>
+          </w:rPr>
+          <w:fldChar w:fldCharType="begin"/>
+        </w:r>
+        <w:r>
+          <w:rPr>
+            <w:noProof/>
+            <w:webHidden/>
+          </w:rPr>
+          <w:instrText xml:space="preserve"> PAGEREF _Toc437536270 \h </w:instrText>
+        </w:r>
+        <w:r>
+          <w:rPr>
+            <w:noProof/>
+            <w:webHidden/>
+          </w:rPr>
+        </w:r>
+        <w:r>
+          <w:rPr>
+            <w:noProof/>
+            <w:webHidden/>
+          </w:rPr>
+          <w:fldChar w:fldCharType="separate"/>
+        </w:r>
+        <w:r>
+          <w:rPr>
+            <w:noProof/>
+            <w:webHidden/>
+          </w:rPr>
+          <w:t>4</w:t>
+        </w:r>
+        <w:r>
+          <w:rPr>
+            <w:noProof/>
+            <w:webHidden/>
+          </w:rPr>
+          <w:fldChar w:fldCharType="end"/>
+        </w:r>
+      </w:hyperlink>
+    </w:p>
+    <w:p>
+      <w:pPr>
+        <w:pStyle w:val="TOC2"/>
+        <w:tabs>
+          <w:tab w:val="right" w:leader="dot" w:pos="9350"/>
+        </w:tabs>
+        <w:rPr>
+          <w:noProof/>
+          <w:kern w:val="0"/>
+          <w:lang w:eastAsia="en-US"/>
+          <w14:ligatures w14:val="none"/>
+        </w:rPr>
+      </w:pPr>
+      <w:hyperlink w:anchor="_Toc437536271" w:history="1">
+        <w:r>
+          <w:rPr>
+            <w:rStyle w:val="Hyperlink"/>
+            <w:noProof/>
+          </w:rPr>
+          <w:t>Tristan</w:t>
+        </w:r>
+        <w:r>
+          <w:rPr>
+            <w:noProof/>
+            <w:webHidden/>
+          </w:rPr>
+          <w:tab/>
+        </w:r>
+        <w:r>
+          <w:rPr>
+            <w:noProof/>
+            <w:webHidden/>
+          </w:rPr>
+          <w:fldChar w:fldCharType="begin"/>
+        </w:r>
+        <w:r>
+          <w:rPr>
+            <w:noProof/>
+            <w:webHidden/>
+          </w:rPr>
+          <w:instrText xml:space="preserve"> PAGEREF _Toc437536271 \h </w:instrText>
+        </w:r>
+        <w:r>
+          <w:rPr>
+            <w:noProof/>
+            <w:webHidden/>
+          </w:rPr>
+        </w:r>
+        <w:r>
+          <w:rPr>
+            <w:noProof/>
+            <w:webHidden/>
+          </w:rPr>
+          <w:fldChar w:fldCharType="separate"/>
+        </w:r>
+        <w:r>
+          <w:rPr>
+            <w:noProof/>
+            <w:webHidden/>
+          </w:rPr>
+          <w:t>4</w:t>
         </w:r>
         <w:r>
           <w:rPr>
@@ -1158,22 +1659,89 @@
         </w:tabs>
         <w:rPr>
           <w:noProof/>
+          <w:kern w:val="0"/>
+          <w:lang w:eastAsia="en-US"/>
+          <w14:ligatures w14:val="none"/>
         </w:rPr>
       </w:pPr>
-      <w:hyperlink w:anchor="_Toc437440067" w:history="1">
+      <w:hyperlink w:anchor="_Toc437536272" w:history="1">
         <w:r>
           <w:rPr>
             <w:rStyle w:val="Hyperlink"/>
             <w:noProof/>
           </w:rPr>
-          <w:t>Attached Documents/ F</w:t>
-        </w:r>
+          <w:t>git</w:t>
+        </w:r>
+        <w:r>
+          <w:rPr>
+            <w:noProof/>
+            <w:webHidden/>
+          </w:rPr>
+          <w:tab/>
+        </w:r>
+        <w:r>
+          <w:rPr>
+            <w:noProof/>
+            <w:webHidden/>
+          </w:rPr>
+          <w:fldChar w:fldCharType="begin"/>
+        </w:r>
+        <w:r>
+          <w:rPr>
+            <w:noProof/>
+            <w:webHidden/>
+          </w:rPr>
+          <w:instrText xml:space="preserve"> PAGEREF _Toc437536272 \h </w:instrText>
+        </w:r>
+        <w:r>
+          <w:rPr>
+            <w:noProof/>
+            <w:webHidden/>
+          </w:rPr>
+        </w:r>
+        <w:r>
+          <w:rPr>
+            <w:noProof/>
+            <w:webHidden/>
+          </w:rPr>
+          <w:fldChar w:fldCharType="separate"/>
+        </w:r>
+        <w:r>
+          <w:rPr>
+            <w:noProof/>
+            <w:webHidden/>
+          </w:rPr>
+          <w:t>5</w:t>
+        </w:r>
+        <w:r>
+          <w:rPr>
+            <w:noProof/>
+            <w:webHidden/>
+          </w:rPr>
+          <w:fldChar w:fldCharType="end"/>
+        </w:r>
+      </w:hyperlink>
+    </w:p>
+    <w:p>
+      <w:pPr>
+        <w:pStyle w:val="TOC2"/>
+        <w:tabs>
+          <w:tab w:val="right" w:leader="dot" w:pos="9350"/>
+        </w:tabs>
+        <w:rPr>
+          <w:noProof/>
+          <w:kern w:val="0"/>
+          <w:lang w:eastAsia="en-US"/>
+          <w14:ligatures w14:val="none"/>
+        </w:rPr>
+      </w:pPr>
+      <w:hyperlink w:anchor="_Toc437536273" w:history="1">
         <w:r>
           <w:rPr>
             <w:rStyle w:val="Hyperlink"/>
             <w:noProof/>
           </w:rPr>
-          <w:t>iles</w:t>
+          <w:t>link to repository</w:t>
         </w:r>
         <w:r>
           <w:rPr>
@@ -1194,7 +1762,7 @@
             <w:noProof/>
             <w:webHidden/>
           </w:rPr>
-          <w:instrText xml:space="preserve"> PAGEREF _Toc437440067 \h </w:instrText>
+          <w:instrText xml:space="preserve"> PAGEREF _Toc437536273 \h </w:instrText>
         </w:r>
         <w:r>
           <w:rPr>
@@ -1214,7 +1782,78 @@
             <w:noProof/>
             <w:webHidden/>
           </w:rPr>
-          <w:t>3</w:t>
+          <w:t>5</w:t>
+        </w:r>
+        <w:r>
+          <w:rPr>
+            <w:noProof/>
+            <w:webHidden/>
+          </w:rPr>
+          <w:fldChar w:fldCharType="end"/>
+        </w:r>
+      </w:hyperlink>
+    </w:p>
+    <w:p>
+      <w:pPr>
+        <w:pStyle w:val="TOC2"/>
+        <w:tabs>
+          <w:tab w:val="right" w:leader="dot" w:pos="9350"/>
+        </w:tabs>
+        <w:rPr>
+          <w:noProof/>
+          <w:kern w:val="0"/>
+          <w:lang w:eastAsia="en-US"/>
+          <w14:ligatures w14:val="none"/>
+        </w:rPr>
+      </w:pPr>
+      <w:hyperlink w:anchor="_Toc437536274" w:history="1">
+        <w:r>
+          <w:rPr>
+            <w:rStyle w:val="Hyperlink"/>
+            <w:noProof/>
+          </w:rPr>
+          <w:t>What is git?</w:t>
+        </w:r>
+        <w:r>
+          <w:rPr>
+            <w:noProof/>
+            <w:webHidden/>
+          </w:rPr>
+          <w:tab/>
+        </w:r>
+        <w:r>
+          <w:rPr>
+            <w:noProof/>
+            <w:webHidden/>
+          </w:rPr>
+          <w:fldChar w:fldCharType="begin"/>
+        </w:r>
+        <w:r>
+          <w:rPr>
+            <w:noProof/>
+            <w:webHidden/>
+          </w:rPr>
+          <w:instrText xml:space="preserve"> PAGEREF _Toc437536274 \h </w:instrText>
+        </w:r>
+        <w:r>
+          <w:rPr>
+            <w:noProof/>
+            <w:webHidden/>
+          </w:rPr>
+        </w:r>
+        <w:r>
+          <w:rPr>
+            <w:noProof/>
+            <w:webHidden/>
+          </w:rPr>
+          <w:fldChar w:fldCharType="separate"/>
+        </w:r>
+        <w:r>
+          <w:rPr>
+            <w:noProof/>
+            <w:webHidden/>
+          </w:rPr>
+          <w:t>5</w:t>
         </w:r>
         <w:r>
           <w:rPr>
@@ -1233,15 +1872,18 @@
         </w:tabs>
         <w:rPr>
           <w:noProof/>
+          <w:kern w:val="0"/>
+          <w:lang w:eastAsia="en-US"/>
+          <w14:ligatures w14:val="none"/>
         </w:rPr>
       </w:pPr>
-      <w:hyperlink w:anchor="_Toc437440068" w:history="1">
+      <w:hyperlink w:anchor="_Toc437536275" w:history="1">
         <w:r>
           <w:rPr>
             <w:rStyle w:val="Hyperlink"/>
             <w:noProof/>
           </w:rPr>
-          <w:t>GIT</w:t>
+          <w:t>Website Hierarchy</w:t>
         </w:r>
         <w:r>
           <w:rPr>
@@ -1262,7 +1904,7 @@
             <w:noProof/>
             <w:webHidden/>
           </w:rPr>
-          <w:instrText xml:space="preserve"> PAGEREF _Toc437440068 \h </w:instrText>
+          <w:instrText xml:space="preserve"> PAGEREF _Toc437536275 \h </w:instrText>
         </w:r>
         <w:r>
           <w:rPr>
@@ -1282,7 +1924,229 @@
             <w:noProof/>
             <w:webHidden/>
           </w:rPr>
-          <w:t>4</w:t>
+          <w:t>6</w:t>
+        </w:r>
+        <w:r>
+          <w:rPr>
+            <w:noProof/>
+            <w:webHidden/>
+          </w:rPr>
+          <w:fldChar w:fldCharType="end"/>
+        </w:r>
+      </w:hyperlink>
+    </w:p>
+    <w:p>
+      <w:pPr>
+        <w:pStyle w:val="TOC1"/>
+        <w:tabs>
+          <w:tab w:val="right" w:leader="dot" w:pos="9350"/>
+        </w:tabs>
+        <w:rPr>
+          <w:noProof/>
+          <w:kern w:val="0"/>
+          <w:lang w:eastAsia="en-US"/>
+          <w14:ligatures w14:val="none"/>
+        </w:rPr>
+      </w:pPr>
+      <w:hyperlink w:anchor="_Toc437536276" w:history="1">
+        <w:r>
+          <w:rPr>
+            <w:rStyle w:val="Hyperlink"/>
+            <w:noProof/>
+          </w:rPr>
+          <w:t>database entity relationship diagram</w:t>
+        </w:r>
+        <w:r>
+          <w:rPr>
+            <w:noProof/>
+            <w:webHidden/>
+          </w:rPr>
+          <w:tab/>
+        </w:r>
+        <w:r>
+          <w:rPr>
+            <w:noProof/>
+            <w:webHidden/>
+          </w:rPr>
+          <w:fldChar w:fldCharType="begin"/>
+        </w:r>
+        <w:r>
+          <w:rPr>
+            <w:noProof/>
+            <w:webHidden/>
+          </w:rPr>
+          <w:instrText xml:space="preserve"> PAGEREF _Toc437536276 \h </w:instrText>
+        </w:r>
+        <w:r>
+          <w:rPr>
+            <w:noProof/>
+            <w:webHidden/>
+          </w:rPr>
+        </w:r>
+        <w:r>
+          <w:rPr>
+            <w:noProof/>
+            <w:webHidden/>
+          </w:rPr>
+          <w:fldChar w:fldCharType="separate"/>
+        </w:r>
+        <w:r>
+          <w:rPr>
+            <w:noProof/>
+            <w:webHidden/>
+          </w:rPr>
+          <w:t>7</w:t>
+        </w:r>
+        <w:r>
+          <w:rPr>
+            <w:noProof/>
+            <w:webHidden/>
+          </w:rPr>
+          <w:fldChar w:fldCharType="end"/>
+        </w:r>
+      </w:hyperlink>
+    </w:p>
+    <w:p>
+      <w:pPr>
+        <w:pStyle w:val="TOC1"/>
+        <w:tabs>
+          <w:tab w:val="right" w:leader="dot" w:pos="9350"/>
+        </w:tabs>
+        <w:rPr>
+          <w:noProof/>
+          <w:kern w:val="0"/>
+          <w:lang w:eastAsia="en-US"/>
+          <w14:ligatures w14:val="none"/>
+        </w:rPr>
+      </w:pPr>
+      <w:hyperlink w:anchor="_Toc437536277" w:history="1">
+        <w:r>
+          <w:rPr>
+            <w:rStyle w:val="Hyperlink"/>
+            <w:noProof/>
+          </w:rPr>
+          <w:t>DATABASE DATA DICTIONARY</w:t>
+        </w:r>
+        <w:r>
+          <w:rPr>
+            <w:noProof/>
+            <w:webHidden/>
+          </w:rPr>
+          <w:tab/>
+        </w:r>
+        <w:r>
+          <w:rPr>
+            <w:noProof/>
+            <w:webHidden/>
+          </w:rPr>
+          <w:fldChar w:fldCharType="begin"/>
+        </w:r>
+        <w:r>
+          <w:rPr>
+            <w:noProof/>
+            <w:webHidden/>
+          </w:rPr>
+          <w:instrText xml:space="preserve"> PAGEREF _Toc437536277 \h </w:instrText>
+        </w:r>
+        <w:r>
+          <w:rPr>
+            <w:noProof/>
+            <w:webHidden/>
+          </w:rPr>
+        </w:r>
+        <w:r>
+          <w:rPr>
+            <w:noProof/>
+            <w:webHidden/>
+          </w:rPr>
+          <w:fldChar w:fldCharType="separate"/>
+        </w:r>
+        <w:r>
+          <w:rPr>
+            <w:noProof/>
+            <w:webHidden/>
+          </w:rPr>
+          <w:t>8</w:t>
+        </w:r>
+        <w:r>
+          <w:rPr>
+            <w:noProof/>
+            <w:webHidden/>
+          </w:rPr>
+          <w:fldChar w:fldCharType="end"/>
+        </w:r>
+      </w:hyperlink>
+    </w:p>
+    <w:p>
+      <w:pPr>
+        <w:pStyle w:val="TOC1"/>
+        <w:tabs>
+          <w:tab w:val="right" w:leader="dot" w:pos="9350"/>
+        </w:tabs>
+        <w:rPr>
+          <w:noProof/>
+          <w:kern w:val="0"/>
+          <w:lang w:eastAsia="en-US"/>
+          <w14:ligatures w14:val="none"/>
+        </w:rPr>
+      </w:pPr>
+      <w:hyperlink w:anchor="_Toc437536278" w:history="1">
+        <w:r>
+          <w:rPr>
+            <w:rStyle w:val="Hyperlink"/>
+            <w:noProof/>
+          </w:rPr>
+          <w:t>DATABSE SQL STATEM</w:t>
+        </w:r>
+        <w:bookmarkStart w:id="7" w:name="_GoBack"/>
+        <w:bookmarkEnd w:id="7"/>
+        <w:r>
+          <w:rPr>
+            <w:rStyle w:val="Hyperlink"/>
+            <w:noProof/>
+          </w:rPr>
+          <w:t>ENTS</w:t>
+        </w:r>
+        <w:r>
+          <w:rPr>
+            <w:noProof/>
+            <w:webHidden/>
+          </w:rPr>
+          <w:tab/>
+        </w:r>
+        <w:r>
+          <w:rPr>
+            <w:noProof/>
+            <w:webHidden/>
+          </w:rPr>
+          <w:fldChar w:fldCharType="begin"/>
+        </w:r>
+        <w:r>
+          <w:rPr>
+            <w:noProof/>
+            <w:webHidden/>
+          </w:rPr>
+          <w:instrText xml:space="preserve"> PAGEREF _Toc437536278 \h </w:instrText>
+        </w:r>
+        <w:r>
+          <w:rPr>
+            <w:noProof/>
+            <w:webHidden/>
+          </w:rPr>
+        </w:r>
+        <w:r>
+          <w:rPr>
+            <w:noProof/>
+            <w:webHidden/>
+          </w:rPr>
+          <w:fldChar w:fldCharType="separate"/>
+        </w:r>
+        <w:r>
+          <w:rPr>
+            <w:noProof/>
+            <w:webHidden/>
+          </w:rPr>
+          <w:t>9</w:t>
         </w:r>
         <w:r>
           <w:rPr>
@@ -1301,22 +2165,18 @@
         </w:tabs>
         <w:rPr>
           <w:noProof/>
+          <w:kern w:val="0"/>
+          <w:lang w:eastAsia="en-US"/>
+          <w14:ligatures w14:val="none"/>
         </w:rPr>
       </w:pPr>
-      <w:hyperlink w:anchor="_Toc437440069" w:history="1">
+      <w:hyperlink w:anchor="_Toc437536279" w:history="1">
         <w:r>
           <w:rPr>
             <w:rStyle w:val="Hyperlink"/>
             <w:noProof/>
           </w:rPr>
-          <w:t>Link to R</w:t>
-        </w:r>
-        <w:r>
-          <w:rPr>
-            <w:rStyle w:val="Hyperlink"/>
-            <w:noProof/>
-          </w:rPr>
-          <w:t>epository</w:t>
+          <w:t>TABLE CREATION</w:t>
         </w:r>
         <w:r>
           <w:rPr>
@@ -1337,7 +2197,7 @@
             <w:noProof/>
             <w:webHidden/>
           </w:rPr>
-          <w:instrText xml:space="preserve"> PAGEREF _Toc437440069 \h </w:instrText>
+          <w:instrText xml:space="preserve"> PAGEREF _Toc437536279 \h </w:instrText>
         </w:r>
         <w:r>
           <w:rPr>
@@ -1357,7 +2217,7 @@
             <w:noProof/>
             <w:webHidden/>
           </w:rPr>
-          <w:t>4</w:t>
+          <w:t>9</w:t>
         </w:r>
         <w:r>
           <w:rPr>
@@ -1376,22 +2236,18 @@
         </w:tabs>
         <w:rPr>
           <w:noProof/>
+          <w:kern w:val="0"/>
+          <w:lang w:eastAsia="en-US"/>
+          <w14:ligatures w14:val="none"/>
         </w:rPr>
       </w:pPr>
-      <w:hyperlink w:anchor="_Toc437440070" w:history="1">
+      <w:hyperlink w:anchor="_Toc437536280" w:history="1">
         <w:r>
           <w:rPr>
             <w:rStyle w:val="Hyperlink"/>
             <w:noProof/>
           </w:rPr>
-          <w:t>What is GIT</w:t>
-        </w:r>
-        <w:r>
-          <w:rPr>
-            <w:rStyle w:val="Hyperlink"/>
-            <w:noProof/>
-          </w:rPr>
-          <w:t>?</w:t>
+          <w:t>DATA INSERTION</w:t>
         </w:r>
         <w:r>
           <w:rPr>
@@ -1412,7 +2268,7 @@
             <w:noProof/>
             <w:webHidden/>
           </w:rPr>
-          <w:instrText xml:space="preserve"> PAGEREF _Toc437440070 \h </w:instrText>
+          <w:instrText xml:space="preserve"> PAGEREF _Toc437536280 \h </w:instrText>
         </w:r>
         <w:r>
           <w:rPr>
@@ -1432,471 +2288,7 @@
             <w:noProof/>
             <w:webHidden/>
           </w:rPr>
-          <w:t>4</w:t>
-        </w:r>
-        <w:r>
-          <w:rPr>
-            <w:noProof/>
-            <w:webHidden/>
-          </w:rPr>
-          <w:fldChar w:fldCharType="end"/>
-        </w:r>
-      </w:hyperlink>
-    </w:p>
-    <w:p>
-      <w:pPr>
-        <w:pStyle w:val="TOC1"/>
-        <w:tabs>
-          <w:tab w:val="right" w:leader="dot" w:pos="9350"/>
-        </w:tabs>
-        <w:rPr>
-          <w:noProof/>
-        </w:rPr>
-      </w:pPr>
-      <w:hyperlink w:anchor="_Toc437440071" w:history="1">
-        <w:r>
-          <w:rPr>
-            <w:rStyle w:val="Hyperlink"/>
-            <w:noProof/>
-          </w:rPr>
-          <w:t>Website Hierarchy</w:t>
-        </w:r>
-        <w:r>
-          <w:rPr>
-            <w:noProof/>
-            <w:webHidden/>
-          </w:rPr>
-          <w:tab/>
-        </w:r>
-        <w:r>
-          <w:rPr>
-            <w:noProof/>
-            <w:webHidden/>
-          </w:rPr>
-          <w:fldChar w:fldCharType="begin"/>
-        </w:r>
-        <w:r>
-          <w:rPr>
-            <w:noProof/>
-            <w:webHidden/>
-          </w:rPr>
-          <w:instrText xml:space="preserve"> PAGEREF _Toc437440071 \h </w:instrText>
-        </w:r>
-        <w:r>
-          <w:rPr>
-            <w:noProof/>
-            <w:webHidden/>
-          </w:rPr>
-        </w:r>
-        <w:r>
-          <w:rPr>
-            <w:noProof/>
-            <w:webHidden/>
-          </w:rPr>
-          <w:fldChar w:fldCharType="separate"/>
-        </w:r>
-        <w:r>
-          <w:rPr>
-            <w:noProof/>
-            <w:webHidden/>
-          </w:rPr>
-          <w:t>5</w:t>
-        </w:r>
-        <w:r>
-          <w:rPr>
-            <w:noProof/>
-            <w:webHidden/>
-          </w:rPr>
-          <w:fldChar w:fldCharType="end"/>
-        </w:r>
-      </w:hyperlink>
-    </w:p>
-    <w:p>
-      <w:pPr>
-        <w:pStyle w:val="TOC1"/>
-        <w:tabs>
-          <w:tab w:val="right" w:leader="dot" w:pos="9350"/>
-        </w:tabs>
-        <w:rPr>
-          <w:noProof/>
-        </w:rPr>
-      </w:pPr>
-      <w:hyperlink w:anchor="_Toc437440072" w:history="1">
-        <w:r>
-          <w:rPr>
-            <w:rStyle w:val="Hyperlink"/>
-            <w:noProof/>
-          </w:rPr>
-          <w:t>Database Entity Relationship D</w:t>
-        </w:r>
-        <w:r>
-          <w:rPr>
-            <w:rStyle w:val="Hyperlink"/>
-            <w:noProof/>
-          </w:rPr>
-          <w:t>iagram</w:t>
-        </w:r>
-        <w:r>
-          <w:rPr>
-            <w:noProof/>
-            <w:webHidden/>
-          </w:rPr>
-          <w:tab/>
-        </w:r>
-        <w:r>
-          <w:rPr>
-            <w:noProof/>
-            <w:webHidden/>
-          </w:rPr>
-          <w:fldChar w:fldCharType="begin"/>
-        </w:r>
-        <w:r>
-          <w:rPr>
-            <w:noProof/>
-            <w:webHidden/>
-          </w:rPr>
-          <w:instrText xml:space="preserve"> PAGEREF _Toc437440072 \h </w:instrText>
-        </w:r>
-        <w:r>
-          <w:rPr>
-            <w:noProof/>
-            <w:webHidden/>
-          </w:rPr>
-        </w:r>
-        <w:r>
-          <w:rPr>
-            <w:noProof/>
-            <w:webHidden/>
-          </w:rPr>
-          <w:fldChar w:fldCharType="separate"/>
-        </w:r>
-        <w:r>
-          <w:rPr>
-            <w:noProof/>
-            <w:webHidden/>
-          </w:rPr>
-          <w:t>6</w:t>
-        </w:r>
-        <w:r>
-          <w:rPr>
-            <w:noProof/>
-            <w:webHidden/>
-          </w:rPr>
-          <w:fldChar w:fldCharType="end"/>
-        </w:r>
-      </w:hyperlink>
-    </w:p>
-    <w:p>
-      <w:pPr>
-        <w:pStyle w:val="TOC1"/>
-        <w:tabs>
-          <w:tab w:val="right" w:leader="dot" w:pos="9350"/>
-        </w:tabs>
-        <w:rPr>
-          <w:noProof/>
-        </w:rPr>
-      </w:pPr>
-      <w:hyperlink w:anchor="_Toc437440073" w:history="1">
-        <w:r>
-          <w:rPr>
-            <w:rStyle w:val="Hyperlink"/>
-            <w:noProof/>
-          </w:rPr>
-          <w:t>Database Data</w:t>
-        </w:r>
-        <w:r>
-          <w:rPr>
-            <w:rStyle w:val="Hyperlink"/>
-            <w:noProof/>
-          </w:rPr>
-          <w:t xml:space="preserve"> D</w:t>
-        </w:r>
-        <w:r>
-          <w:rPr>
-            <w:rStyle w:val="Hyperlink"/>
-            <w:noProof/>
-          </w:rPr>
-          <w:t>ictionary</w:t>
-        </w:r>
-        <w:r>
-          <w:rPr>
-            <w:noProof/>
-            <w:webHidden/>
-          </w:rPr>
-          <w:tab/>
-        </w:r>
-        <w:r>
-          <w:rPr>
-            <w:noProof/>
-            <w:webHidden/>
-          </w:rPr>
-          <w:fldChar w:fldCharType="begin"/>
-        </w:r>
-        <w:r>
-          <w:rPr>
-            <w:noProof/>
-            <w:webHidden/>
-          </w:rPr>
-          <w:instrText xml:space="preserve"> PAGEREF _Toc437440073 \h </w:instrText>
-        </w:r>
-        <w:r>
-          <w:rPr>
-            <w:noProof/>
-            <w:webHidden/>
-          </w:rPr>
-        </w:r>
-        <w:r>
-          <w:rPr>
-            <w:noProof/>
-            <w:webHidden/>
-          </w:rPr>
-          <w:fldChar w:fldCharType="separate"/>
-        </w:r>
-        <w:r>
-          <w:rPr>
-            <w:noProof/>
-            <w:webHidden/>
-          </w:rPr>
-          <w:t>7</w:t>
-        </w:r>
-        <w:r>
-          <w:rPr>
-            <w:noProof/>
-            <w:webHidden/>
-          </w:rPr>
-          <w:fldChar w:fldCharType="end"/>
-        </w:r>
-      </w:hyperlink>
-    </w:p>
-    <w:p>
-      <w:pPr>
-        <w:pStyle w:val="TOC1"/>
-        <w:tabs>
-          <w:tab w:val="right" w:leader="dot" w:pos="9350"/>
-        </w:tabs>
-        <w:rPr>
-          <w:noProof/>
-        </w:rPr>
-      </w:pPr>
-      <w:hyperlink w:anchor="_Toc437440074" w:history="1">
-        <w:r>
-          <w:rPr>
-            <w:rStyle w:val="Hyperlink"/>
-            <w:noProof/>
-          </w:rPr>
-          <w:t>Database SQL</w:t>
-        </w:r>
-        <w:r>
-          <w:rPr>
-            <w:rStyle w:val="Hyperlink"/>
-            <w:noProof/>
-          </w:rPr>
-          <w:t xml:space="preserve"> S</w:t>
-        </w:r>
-        <w:r>
-          <w:rPr>
-            <w:rStyle w:val="Hyperlink"/>
-            <w:noProof/>
-          </w:rPr>
-          <w:t>tatements</w:t>
-        </w:r>
-        <w:r>
-          <w:rPr>
-            <w:noProof/>
-            <w:webHidden/>
-          </w:rPr>
-          <w:tab/>
-        </w:r>
-        <w:r>
-          <w:rPr>
-            <w:noProof/>
-            <w:webHidden/>
-          </w:rPr>
-          <w:fldChar w:fldCharType="begin"/>
-        </w:r>
-        <w:r>
-          <w:rPr>
-            <w:noProof/>
-            <w:webHidden/>
-          </w:rPr>
-          <w:instrText xml:space="preserve"> PAGEREF _Toc437440074 \h </w:instrText>
-        </w:r>
-        <w:r>
-          <w:rPr>
-            <w:noProof/>
-            <w:webHidden/>
-          </w:rPr>
-        </w:r>
-        <w:r>
-          <w:rPr>
-            <w:noProof/>
-            <w:webHidden/>
-          </w:rPr>
-          <w:fldChar w:fldCharType="separate"/>
-        </w:r>
-        <w:r>
-          <w:rPr>
-            <w:noProof/>
-            <w:webHidden/>
-          </w:rPr>
-          <w:t>8</w:t>
-        </w:r>
-        <w:r>
-          <w:rPr>
-            <w:noProof/>
-            <w:webHidden/>
-          </w:rPr>
-          <w:fldChar w:fldCharType="end"/>
-        </w:r>
-      </w:hyperlink>
-    </w:p>
-    <w:p>
-      <w:pPr>
-        <w:pStyle w:val="TOC2"/>
-        <w:tabs>
-          <w:tab w:val="right" w:leader="dot" w:pos="9350"/>
-        </w:tabs>
-        <w:rPr>
-          <w:noProof/>
-        </w:rPr>
-      </w:pPr>
-      <w:hyperlink w:anchor="_Toc437440075" w:history="1">
-        <w:r>
-          <w:rPr>
-            <w:rStyle w:val="Hyperlink"/>
-            <w:noProof/>
-          </w:rPr>
-          <w:t>T</w:t>
-        </w:r>
-        <w:r>
-          <w:rPr>
-            <w:rStyle w:val="Hyperlink"/>
-            <w:noProof/>
-          </w:rPr>
-          <w:t>able</w:t>
-        </w:r>
-        <w:r>
-          <w:rPr>
-            <w:rStyle w:val="Hyperlink"/>
-            <w:noProof/>
-          </w:rPr>
-          <w:t xml:space="preserve"> C</w:t>
-        </w:r>
-        <w:r>
-          <w:rPr>
-            <w:rStyle w:val="Hyperlink"/>
-            <w:noProof/>
-          </w:rPr>
-          <w:t>reation</w:t>
-        </w:r>
-        <w:r>
-          <w:rPr>
-            <w:noProof/>
-            <w:webHidden/>
-          </w:rPr>
-          <w:tab/>
-        </w:r>
-        <w:r>
-          <w:rPr>
-            <w:noProof/>
-            <w:webHidden/>
-          </w:rPr>
-          <w:fldChar w:fldCharType="begin"/>
-        </w:r>
-        <w:r>
-          <w:rPr>
-            <w:noProof/>
-            <w:webHidden/>
-          </w:rPr>
-          <w:instrText xml:space="preserve"> PAGEREF _Toc437440075 \h </w:instrText>
-        </w:r>
-        <w:r>
-          <w:rPr>
-            <w:noProof/>
-            <w:webHidden/>
-          </w:rPr>
-        </w:r>
-        <w:r>
-          <w:rPr>
-            <w:noProof/>
-            <w:webHidden/>
-          </w:rPr>
-          <w:fldChar w:fldCharType="separate"/>
-        </w:r>
-        <w:r>
-          <w:rPr>
-            <w:noProof/>
-            <w:webHidden/>
-          </w:rPr>
-          <w:t>8</w:t>
-        </w:r>
-        <w:r>
-          <w:rPr>
-            <w:noProof/>
-            <w:webHidden/>
-          </w:rPr>
-          <w:fldChar w:fldCharType="end"/>
-        </w:r>
-      </w:hyperlink>
-    </w:p>
-    <w:p>
-      <w:pPr>
-        <w:pStyle w:val="TOC2"/>
-        <w:tabs>
-          <w:tab w:val="right" w:leader="dot" w:pos="9350"/>
-        </w:tabs>
-        <w:rPr>
-          <w:noProof/>
-        </w:rPr>
-      </w:pPr>
-      <w:hyperlink w:anchor="_Toc437440076" w:history="1">
-        <w:r>
-          <w:rPr>
-            <w:rStyle w:val="Hyperlink"/>
-            <w:noProof/>
-          </w:rPr>
-          <w:t>Data Insertion</w:t>
-        </w:r>
-        <w:r>
-          <w:rPr>
-            <w:noProof/>
-            <w:webHidden/>
-          </w:rPr>
-          <w:tab/>
-        </w:r>
-        <w:r>
-          <w:rPr>
-            <w:noProof/>
-            <w:webHidden/>
-          </w:rPr>
-          <w:fldChar w:fldCharType="begin"/>
-        </w:r>
-        <w:r>
-          <w:rPr>
-            <w:noProof/>
-            <w:webHidden/>
-          </w:rPr>
-          <w:instrText xml:space="preserve"> PAGEREF _Toc437440076 \h </w:instrText>
-        </w:r>
-        <w:r>
-          <w:rPr>
-            <w:noProof/>
-            <w:webHidden/>
-          </w:rPr>
-        </w:r>
-        <w:r>
-          <w:rPr>
-            <w:noProof/>
-            <w:webHidden/>
-          </w:rPr>
-          <w:fldChar w:fldCharType="separate"/>
-        </w:r>
-        <w:r>
-          <w:rPr>
-            <w:noProof/>
-            <w:webHidden/>
-          </w:rPr>
-          <w:t>9</w:t>
+          <w:t>10</w:t>
         </w:r>
         <w:r>
           <w:rPr>
@@ -1932,7 +2324,7 @@
           <w:szCs w:val="40"/>
         </w:rPr>
       </w:pPr>
-      <w:bookmarkStart w:id="3" w:name="_Toc437440064"/>
+      <w:bookmarkStart w:id="8" w:name="_Toc437536262"/>
       <w:r>
         <w:rPr>
           <w:noProof/>
@@ -1940,24 +2332,24 @@
         <w:lastRenderedPageBreak/>
         <w:t>Executive summary</w:t>
       </w:r>
-      <w:bookmarkEnd w:id="3"/>
+      <w:bookmarkEnd w:id="8"/>
     </w:p>
     <w:p/>
     <w:p>
       <w:pPr>
         <w:pStyle w:val="Heading1"/>
       </w:pPr>
-      <w:bookmarkStart w:id="4" w:name="_Toc437249709"/>
-      <w:bookmarkStart w:id="5" w:name="_Toc437251039"/>
-      <w:bookmarkStart w:id="6" w:name="_Toc437291173"/>
-      <w:bookmarkStart w:id="7" w:name="_Toc437440065"/>
+      <w:bookmarkStart w:id="9" w:name="_Toc437249709"/>
+      <w:bookmarkStart w:id="10" w:name="_Toc437251039"/>
+      <w:bookmarkStart w:id="11" w:name="_Toc437291173"/>
+      <w:bookmarkStart w:id="12" w:name="_Toc437536263"/>
       <w:r>
         <w:t>Summary of Proposal</w:t>
       </w:r>
-      <w:bookmarkEnd w:id="4"/>
-      <w:bookmarkEnd w:id="5"/>
-      <w:bookmarkEnd w:id="6"/>
-      <w:bookmarkEnd w:id="7"/>
+      <w:bookmarkEnd w:id="9"/>
+      <w:bookmarkEnd w:id="10"/>
+      <w:bookmarkEnd w:id="11"/>
+      <w:bookmarkEnd w:id="12"/>
     </w:p>
     <w:p>
       <w:r>
@@ -1993,21 +2385,7 @@
         <w:rPr>
           <w:rFonts w:cs="Times New Roman"/>
         </w:rPr>
-        <w:t xml:space="preserve">hosted on </w:t>
-      </w:r>
-      <w:proofErr w:type="spellStart"/>
-      <w:r>
-        <w:rPr>
-          <w:rFonts w:cs="Times New Roman"/>
-        </w:rPr>
-        <w:t>github</w:t>
-      </w:r>
-      <w:proofErr w:type="spellEnd"/>
-      <w:r>
-        <w:rPr>
-          <w:rFonts w:cs="Times New Roman"/>
-        </w:rPr>
-        <w:t xml:space="preserve"> and will be </w:t>
+        <w:t xml:space="preserve">hosted on github and will be </w:t>
       </w:r>
       <w:r>
         <w:rPr>
@@ -2061,17 +2439,17 @@
       <w:pPr>
         <w:pStyle w:val="Heading1"/>
       </w:pPr>
-      <w:bookmarkStart w:id="8" w:name="_Toc437249710"/>
-      <w:bookmarkStart w:id="9" w:name="_Toc437251040"/>
-      <w:bookmarkStart w:id="10" w:name="_Toc437291174"/>
-      <w:bookmarkStart w:id="11" w:name="_Toc437440066"/>
+      <w:bookmarkStart w:id="13" w:name="_Toc437249710"/>
+      <w:bookmarkStart w:id="14" w:name="_Toc437251040"/>
+      <w:bookmarkStart w:id="15" w:name="_Toc437291174"/>
+      <w:bookmarkStart w:id="16" w:name="_Toc437536264"/>
       <w:r>
         <w:t>Deliverables</w:t>
       </w:r>
-      <w:bookmarkEnd w:id="8"/>
-      <w:bookmarkEnd w:id="9"/>
-      <w:bookmarkEnd w:id="10"/>
-      <w:bookmarkEnd w:id="11"/>
+      <w:bookmarkEnd w:id="13"/>
+      <w:bookmarkEnd w:id="14"/>
+      <w:bookmarkEnd w:id="15"/>
+      <w:bookmarkEnd w:id="16"/>
     </w:p>
     <w:p>
       <w:r>
@@ -2090,18 +2468,16 @@
         <w:t>separate attachment</w:t>
       </w:r>
       <w:r>
-        <w:t xml:space="preserve">, and the </w:t>
-      </w:r>
-      <w:proofErr w:type="spellStart"/>
-      <w:r>
-        <w:t>github</w:t>
-      </w:r>
-      <w:proofErr w:type="spellEnd"/>
-      <w:r>
-        <w:t xml:space="preserve"> repository link will be provided in this document.</w:t>
+        <w:t>, and the github repository link will be provided in this document.</w:t>
       </w:r>
       <w:r>
         <w:t xml:space="preserve"> The database will be hosted online through Azure.</w:t>
+      </w:r>
+      <w:r>
+        <w:t xml:space="preserve"> Relay engine tasks </w:t>
+      </w:r>
+      <w:r>
+        <w:t>is a document that was originally made to serve as a schedule of soft deadlines. It describes who was supposed to be in charge of what page.</w:t>
       </w:r>
     </w:p>
     <w:p>
@@ -2191,7 +2567,7 @@
         <w:tab/>
         <w:t xml:space="preserve">EMAIL = </w:t>
       </w:r>
-      <w:hyperlink r:id="rId11" w:history="1">
+      <w:hyperlink r:id="rId10" w:history="1">
         <w:r>
           <w:rPr>
             <w:rStyle w:val="Hyperlink"/>
@@ -2216,8 +2592,6 @@
         <w:tab/>
         <w:t>PASSWORD = YOURA</w:t>
       </w:r>
-      <w:bookmarkStart w:id="12" w:name="_GoBack"/>
-      <w:bookmarkEnd w:id="12"/>
     </w:p>
     <w:p>
       <w:pPr>
@@ -2244,10 +2618,10 @@
       <w:pPr>
         <w:pStyle w:val="Title"/>
       </w:pPr>
-      <w:bookmarkStart w:id="13" w:name="_Toc437440067"/>
+      <w:bookmarkStart w:id="17" w:name="_Toc437536265"/>
       <w:r>
         <w:lastRenderedPageBreak/>
-        <w:t>attached</w:t>
+        <w:t>seperate</w:t>
       </w:r>
       <w:r>
         <w:t xml:space="preserve"> Documents</w:t>
@@ -2255,7 +2629,7 @@
       <w:r>
         <w:t>/ files</w:t>
       </w:r>
-      <w:bookmarkEnd w:id="13"/>
+      <w:bookmarkEnd w:id="17"/>
     </w:p>
     <w:p/>
     <w:p>
@@ -2297,6 +2671,422 @@
         <w:t>.zip</w:t>
       </w:r>
     </w:p>
+    <w:p/>
+    <w:p>
+      <w:pPr>
+        <w:spacing w:after="240" w:line="252" w:lineRule="auto"/>
+        <w:ind w:left="0" w:right="0"/>
+      </w:pPr>
+      <w:r>
+        <w:br w:type="page"/>
+      </w:r>
+    </w:p>
+    <w:p>
+      <w:pPr>
+        <w:pStyle w:val="Title"/>
+      </w:pPr>
+      <w:bookmarkStart w:id="18" w:name="_Toc437536266"/>
+      <w:r>
+        <w:lastRenderedPageBreak/>
+        <w:t>Relay Engine Tasks</w:t>
+      </w:r>
+      <w:bookmarkEnd w:id="18"/>
+    </w:p>
+    <w:p>
+      <w:pPr>
+        <w:ind w:firstLine="720"/>
+      </w:pPr>
+      <w:r>
+        <w:t xml:space="preserve">Here’s the list of everything we need to do for this project. I’ve divided the work on a per person basis, and each object has their own due dates set. </w:t>
+      </w:r>
+    </w:p>
+    <w:p>
+      <w:pPr>
+        <w:ind w:firstLine="720"/>
+      </w:pPr>
+      <w:r>
+        <w:t xml:space="preserve">These are soft deadlines, but try and keep close to them as some elements rely on the existence of other ones. If you can finish a task before the given deadline, do it and send an email to let us know so people can start their tasks earlier. </w:t>
+      </w:r>
+    </w:p>
+    <w:p>
+      <w:pPr>
+        <w:ind w:firstLine="720"/>
+      </w:pPr>
+      <w:r>
+        <w:t>You can also design some of your web pages early, and just change a few things later so the previous page is directing to it properly.</w:t>
+      </w:r>
+    </w:p>
+    <w:p>
+      <w:pPr>
+        <w:ind w:firstLine="720"/>
+      </w:pPr>
+      <w:r>
+        <w:t>The person in charge of making each web page is also going to be in charge of filling the tables/lists on that page using the database we create.</w:t>
+      </w:r>
+    </w:p>
+    <w:p>
+      <w:pPr>
+        <w:pStyle w:val="Heading1"/>
+        <w:rPr>
+          <w:rFonts w:asciiTheme="minorHAnsi" w:eastAsiaTheme="minorHAnsi" w:hAnsiTheme="minorHAnsi" w:cstheme="minorBidi"/>
+          <w:color w:val="auto"/>
+          <w:sz w:val="24"/>
+          <w:szCs w:val="24"/>
+        </w:rPr>
+      </w:pPr>
+      <w:bookmarkStart w:id="19" w:name="_Toc437536267"/>
+      <w:r>
+        <w:rPr>
+          <w:sz w:val="24"/>
+          <w:szCs w:val="24"/>
+        </w:rPr>
+        <w:t>Lynnzee</w:t>
+      </w:r>
+      <w:bookmarkEnd w:id="19"/>
+    </w:p>
+    <w:p>
+      <w:pPr>
+        <w:pStyle w:val="ListParagraph"/>
+        <w:numPr>
+          <w:ilvl w:val="0"/>
+          <w:numId w:val="4"/>
+        </w:numPr>
+        <w:spacing w:after="160" w:line="259" w:lineRule="auto"/>
+        <w:ind w:right="0"/>
+      </w:pPr>
+      <w:r>
+        <w:t>Home Page – 20 November</w:t>
+      </w:r>
+    </w:p>
+    <w:p>
+      <w:pPr>
+        <w:pStyle w:val="ListParagraph"/>
+        <w:numPr>
+          <w:ilvl w:val="0"/>
+          <w:numId w:val="4"/>
+        </w:numPr>
+        <w:spacing w:after="160" w:line="259" w:lineRule="auto"/>
+        <w:ind w:right="0"/>
+      </w:pPr>
+      <w:r>
+        <w:t>Alert Registration confirmation page – 2 December</w:t>
+      </w:r>
+    </w:p>
+    <w:p>
+      <w:pPr>
+        <w:pStyle w:val="ListParagraph"/>
+        <w:numPr>
+          <w:ilvl w:val="0"/>
+          <w:numId w:val="4"/>
+        </w:numPr>
+        <w:spacing w:after="160" w:line="259" w:lineRule="auto"/>
+        <w:ind w:right="0"/>
+      </w:pPr>
+      <w:r>
+        <w:t>Manage lists page – 8 December</w:t>
+      </w:r>
+    </w:p>
+    <w:p>
+      <w:pPr>
+        <w:pStyle w:val="ListParagraph"/>
+        <w:numPr>
+          <w:ilvl w:val="0"/>
+          <w:numId w:val="4"/>
+        </w:numPr>
+        <w:spacing w:after="160" w:line="259" w:lineRule="auto"/>
+        <w:ind w:right="0"/>
+      </w:pPr>
+      <w:r>
+        <w:t>Account information page – 8 December</w:t>
+      </w:r>
+    </w:p>
+    <w:p>
+      <w:pPr>
+        <w:pStyle w:val="Heading1"/>
+        <w:rPr>
+          <w:rFonts w:asciiTheme="minorHAnsi" w:eastAsiaTheme="minorHAnsi" w:hAnsiTheme="minorHAnsi" w:cstheme="minorBidi"/>
+          <w:color w:val="auto"/>
+          <w:sz w:val="24"/>
+          <w:szCs w:val="24"/>
+        </w:rPr>
+      </w:pPr>
+      <w:bookmarkStart w:id="20" w:name="_Toc437536268"/>
+      <w:r>
+        <w:rPr>
+          <w:sz w:val="24"/>
+          <w:szCs w:val="24"/>
+        </w:rPr>
+        <w:t>Matthew</w:t>
+      </w:r>
+      <w:bookmarkEnd w:id="20"/>
+    </w:p>
+    <w:p>
+      <w:pPr>
+        <w:pStyle w:val="ListParagraph"/>
+        <w:numPr>
+          <w:ilvl w:val="0"/>
+          <w:numId w:val="4"/>
+        </w:numPr>
+        <w:spacing w:after="160" w:line="259" w:lineRule="auto"/>
+        <w:ind w:right="0"/>
+      </w:pPr>
+      <w:r>
+        <w:t>Admin sign in page – 26 November</w:t>
+      </w:r>
+    </w:p>
+    <w:p>
+      <w:pPr>
+        <w:pStyle w:val="ListParagraph"/>
+        <w:numPr>
+          <w:ilvl w:val="0"/>
+          <w:numId w:val="4"/>
+        </w:numPr>
+        <w:spacing w:after="160" w:line="259" w:lineRule="auto"/>
+        <w:ind w:right="0"/>
+      </w:pPr>
+      <w:r>
+        <w:t>Send Message Page – 2 December</w:t>
+      </w:r>
+    </w:p>
+    <w:p>
+      <w:pPr>
+        <w:pStyle w:val="ListParagraph"/>
+        <w:numPr>
+          <w:ilvl w:val="0"/>
+          <w:numId w:val="4"/>
+        </w:numPr>
+        <w:spacing w:after="160" w:line="259" w:lineRule="auto"/>
+        <w:ind w:right="0"/>
+      </w:pPr>
+      <w:r>
+        <w:t>Add tokens page – 8 December</w:t>
+      </w:r>
+    </w:p>
+    <w:p>
+      <w:pPr>
+        <w:pStyle w:val="Heading1"/>
+        <w:rPr>
+          <w:sz w:val="24"/>
+          <w:szCs w:val="24"/>
+        </w:rPr>
+      </w:pPr>
+      <w:bookmarkStart w:id="21" w:name="_Toc437536269"/>
+      <w:r>
+        <w:rPr>
+          <w:sz w:val="24"/>
+          <w:szCs w:val="24"/>
+        </w:rPr>
+        <w:t>Shane</w:t>
+      </w:r>
+      <w:bookmarkEnd w:id="21"/>
+    </w:p>
+    <w:p>
+      <w:pPr>
+        <w:pStyle w:val="ListParagraph"/>
+        <w:numPr>
+          <w:ilvl w:val="0"/>
+          <w:numId w:val="4"/>
+        </w:numPr>
+        <w:spacing w:after="160" w:line="259" w:lineRule="auto"/>
+        <w:ind w:right="0"/>
+      </w:pPr>
+      <w:r>
+        <w:t>ERD Design – 19 November</w:t>
+      </w:r>
+    </w:p>
+    <w:p>
+      <w:pPr>
+        <w:pStyle w:val="ListParagraph"/>
+        <w:numPr>
+          <w:ilvl w:val="0"/>
+          <w:numId w:val="4"/>
+        </w:numPr>
+        <w:spacing w:after="160" w:line="259" w:lineRule="auto"/>
+        <w:ind w:right="0"/>
+      </w:pPr>
+      <w:r>
+        <w:t>Text message page – 8 December</w:t>
+      </w:r>
+    </w:p>
+    <w:p>
+      <w:pPr>
+        <w:pStyle w:val="ListParagraph"/>
+        <w:numPr>
+          <w:ilvl w:val="0"/>
+          <w:numId w:val="4"/>
+        </w:numPr>
+        <w:spacing w:after="160" w:line="259" w:lineRule="auto"/>
+        <w:ind w:right="0"/>
+      </w:pPr>
+      <w:r>
+        <w:t>Sent message confirmation page – 8 December</w:t>
+      </w:r>
+    </w:p>
+    <w:p>
+      <w:pPr>
+        <w:pStyle w:val="Heading1"/>
+        <w:rPr>
+          <w:sz w:val="24"/>
+          <w:szCs w:val="24"/>
+        </w:rPr>
+      </w:pPr>
+      <w:bookmarkStart w:id="22" w:name="_Toc437536270"/>
+      <w:r>
+        <w:rPr>
+          <w:sz w:val="24"/>
+          <w:szCs w:val="24"/>
+        </w:rPr>
+        <w:t>Dylan</w:t>
+      </w:r>
+      <w:bookmarkEnd w:id="22"/>
+    </w:p>
+    <w:p>
+      <w:pPr>
+        <w:pStyle w:val="ListParagraph"/>
+        <w:numPr>
+          <w:ilvl w:val="0"/>
+          <w:numId w:val="4"/>
+        </w:numPr>
+        <w:spacing w:after="160" w:line="259" w:lineRule="auto"/>
+        <w:ind w:right="0"/>
+      </w:pPr>
+      <w:r>
+        <w:t>Text alert registration page – 26 November</w:t>
+      </w:r>
+    </w:p>
+    <w:p>
+      <w:pPr>
+        <w:pStyle w:val="ListParagraph"/>
+        <w:numPr>
+          <w:ilvl w:val="0"/>
+          <w:numId w:val="4"/>
+        </w:numPr>
+        <w:spacing w:after="160" w:line="259" w:lineRule="auto"/>
+        <w:ind w:right="0"/>
+      </w:pPr>
+      <w:r>
+        <w:t>Organization management page – 2 December</w:t>
+      </w:r>
+    </w:p>
+    <w:p>
+      <w:pPr>
+        <w:pStyle w:val="ListParagraph"/>
+        <w:numPr>
+          <w:ilvl w:val="0"/>
+          <w:numId w:val="4"/>
+        </w:numPr>
+        <w:spacing w:after="160" w:line="259" w:lineRule="auto"/>
+        <w:ind w:right="0"/>
+      </w:pPr>
+      <w:r>
+        <w:t>Manage senders page – 8 December</w:t>
+      </w:r>
+    </w:p>
+    <w:p>
+      <w:pPr>
+        <w:pStyle w:val="ListParagraph"/>
+        <w:numPr>
+          <w:ilvl w:val="0"/>
+          <w:numId w:val="4"/>
+        </w:numPr>
+        <w:spacing w:after="160" w:line="259" w:lineRule="auto"/>
+        <w:ind w:right="0"/>
+      </w:pPr>
+      <w:r>
+        <w:t>Sender list management page – 8 December</w:t>
+      </w:r>
+    </w:p>
+    <w:p>
+      <w:pPr>
+        <w:pStyle w:val="Heading1"/>
+        <w:rPr>
+          <w:rFonts w:asciiTheme="minorHAnsi" w:eastAsiaTheme="minorHAnsi" w:hAnsiTheme="minorHAnsi" w:cstheme="minorBidi"/>
+          <w:color w:val="auto"/>
+          <w:sz w:val="24"/>
+          <w:szCs w:val="24"/>
+        </w:rPr>
+      </w:pPr>
+      <w:bookmarkStart w:id="23" w:name="_Toc437536271"/>
+      <w:r>
+        <w:rPr>
+          <w:sz w:val="24"/>
+          <w:szCs w:val="24"/>
+        </w:rPr>
+        <w:t>Tristan</w:t>
+      </w:r>
+      <w:bookmarkEnd w:id="23"/>
+    </w:p>
+    <w:p>
+      <w:pPr>
+        <w:pStyle w:val="ListParagraph"/>
+        <w:numPr>
+          <w:ilvl w:val="0"/>
+          <w:numId w:val="4"/>
+        </w:numPr>
+        <w:spacing w:after="160" w:line="259" w:lineRule="auto"/>
+        <w:ind w:right="0"/>
+      </w:pPr>
+      <w:r>
+        <w:t>Create and fill database – 22 November</w:t>
+      </w:r>
+    </w:p>
+    <w:p>
+      <w:pPr>
+        <w:pStyle w:val="ListParagraph"/>
+        <w:numPr>
+          <w:ilvl w:val="0"/>
+          <w:numId w:val="4"/>
+        </w:numPr>
+        <w:spacing w:after="160" w:line="259" w:lineRule="auto"/>
+        <w:ind w:right="0"/>
+      </w:pPr>
+      <w:r>
+        <w:t>Update logo page – 8 December</w:t>
+      </w:r>
+    </w:p>
+    <w:p>
+      <w:pPr>
+        <w:pStyle w:val="ListParagraph"/>
+        <w:numPr>
+          <w:ilvl w:val="0"/>
+          <w:numId w:val="4"/>
+        </w:numPr>
+        <w:spacing w:after="160" w:line="259" w:lineRule="auto"/>
+        <w:ind w:right="0"/>
+      </w:pPr>
+      <w:r>
+        <w:t>Organization Security code page – 8 December</w:t>
+      </w:r>
+    </w:p>
+    <w:p>
+      <w:pPr>
+        <w:pStyle w:val="ListParagraph"/>
+        <w:numPr>
+          <w:ilvl w:val="0"/>
+          <w:numId w:val="4"/>
+        </w:numPr>
+        <w:spacing w:after="160" w:line="259" w:lineRule="auto"/>
+        <w:ind w:right="0"/>
+      </w:pPr>
+      <w:r>
+        <w:t>User Manual – 8 December</w:t>
+      </w:r>
+    </w:p>
+    <w:p>
+      <w:pPr>
+        <w:pStyle w:val="ListParagraph"/>
+        <w:numPr>
+          <w:ilvl w:val="0"/>
+          <w:numId w:val="4"/>
+        </w:numPr>
+        <w:spacing w:after="160" w:line="259" w:lineRule="auto"/>
+        <w:ind w:right="0"/>
+      </w:pPr>
+      <w:r>
+        <w:t>Manage list page – 8 December</w:t>
+      </w:r>
+    </w:p>
+    <w:p/>
     <w:p>
       <w:pPr>
         <w:spacing w:after="240" w:line="252" w:lineRule="auto"/>
@@ -2317,26 +3107,26 @@
       <w:pPr>
         <w:pStyle w:val="Title"/>
       </w:pPr>
-      <w:bookmarkStart w:id="14" w:name="_Toc437440068"/>
+      <w:bookmarkStart w:id="24" w:name="_Toc437536272"/>
       <w:r>
         <w:lastRenderedPageBreak/>
         <w:t>git</w:t>
       </w:r>
-      <w:bookmarkEnd w:id="14"/>
+      <w:bookmarkEnd w:id="24"/>
     </w:p>
     <w:p/>
     <w:p>
       <w:pPr>
         <w:pStyle w:val="Heading1"/>
       </w:pPr>
-      <w:bookmarkStart w:id="15" w:name="_Toc437440069"/>
+      <w:bookmarkStart w:id="25" w:name="_Toc437536273"/>
       <w:r>
         <w:t>link to repository</w:t>
       </w:r>
-      <w:bookmarkEnd w:id="15"/>
-    </w:p>
-    <w:p>
-      <w:hyperlink r:id="rId12" w:history="1">
+      <w:bookmarkEnd w:id="25"/>
+    </w:p>
+    <w:p>
+      <w:hyperlink r:id="rId11" w:history="1">
         <w:r>
           <w:rPr>
             <w:rStyle w:val="Hyperlink"/>
@@ -2350,11 +3140,11 @@
       <w:pPr>
         <w:pStyle w:val="Heading1"/>
       </w:pPr>
-      <w:bookmarkStart w:id="16" w:name="_Toc437440070"/>
+      <w:bookmarkStart w:id="26" w:name="_Toc437536274"/>
       <w:r>
         <w:t>What is git?</w:t>
       </w:r>
-      <w:bookmarkEnd w:id="16"/>
+      <w:bookmarkEnd w:id="26"/>
     </w:p>
     <w:p>
       <w:proofErr w:type="spellStart"/>
@@ -2363,15 +3153,7 @@
       </w:r>
       <w:proofErr w:type="spellEnd"/>
       <w:r>
-        <w:t xml:space="preserve"> is a version control method which allows multiple people to make changes to a project at the same time. It keeps track of what changes are made, when the changes are made, and who made the changes. It also allows you to revert to any version of a project if you need to. </w:t>
-      </w:r>
-      <w:proofErr w:type="spellStart"/>
-      <w:r>
-        <w:t>Github</w:t>
-      </w:r>
-      <w:proofErr w:type="spellEnd"/>
-      <w:r>
-        <w:t xml:space="preserve"> is a website that simply hosts projects and acts as a hub for people to interact with a project using </w:t>
+        <w:t xml:space="preserve"> is a version control method which allows multiple people to make changes to a project at the same time. It keeps track of what changes are made, when the changes are made, and who made the changes. It also allows you to revert to any version of a project if you need to. Github is a website that simply hosts projects and acts as a hub for people to interact with a project using </w:t>
       </w:r>
       <w:proofErr w:type="spellStart"/>
       <w:r>
@@ -2395,12 +3177,12 @@
       <w:pPr>
         <w:pStyle w:val="Title"/>
       </w:pPr>
-      <w:bookmarkStart w:id="17" w:name="_Toc437440071"/>
+      <w:bookmarkStart w:id="27" w:name="_Toc437536275"/>
       <w:r>
         <w:lastRenderedPageBreak/>
         <w:t>Website Hierarchy</w:t>
       </w:r>
-      <w:bookmarkEnd w:id="17"/>
+      <w:bookmarkEnd w:id="27"/>
     </w:p>
     <w:p>
       <w:r>
@@ -2430,7 +3212,7 @@
                     <pic:cNvPicPr/>
                   </pic:nvPicPr>
                   <pic:blipFill>
-                    <a:blip r:embed="rId13"/>
+                    <a:blip r:embed="rId12"/>
                     <a:stretch>
                       <a:fillRect/>
                     </a:stretch>
@@ -2471,12 +3253,12 @@
       <w:pPr>
         <w:pStyle w:val="Title"/>
       </w:pPr>
-      <w:bookmarkStart w:id="18" w:name="_Toc437440072"/>
+      <w:bookmarkStart w:id="28" w:name="_Toc437536276"/>
       <w:r>
         <w:lastRenderedPageBreak/>
         <w:t>database entity relationship diagram</w:t>
       </w:r>
-      <w:bookmarkEnd w:id="18"/>
+      <w:bookmarkEnd w:id="28"/>
     </w:p>
     <w:p/>
     <w:p>
@@ -2505,7 +3287,7 @@
             <o:lock v:ext="edit" aspectratio="t"/>
           </v:shapetype>
           <v:shape id="_x0000_i1025" type="#_x0000_t75" style="width:317.25pt;height:338.85pt">
-            <v:imagedata r:id="rId14" o:title="SOFTWARE DEV ERD - New Page"/>
+            <v:imagedata r:id="rId13" o:title="SOFTWARE DEV ERD - New Page"/>
           </v:shape>
         </w:pict>
       </w:r>
@@ -2524,12 +3306,12 @@
         <w:pStyle w:val="Title"/>
         <w:ind w:left="0"/>
       </w:pPr>
-      <w:bookmarkStart w:id="19" w:name="_Toc437440073"/>
+      <w:bookmarkStart w:id="29" w:name="_Toc437536277"/>
       <w:r>
         <w:lastRenderedPageBreak/>
         <w:t>DATABASE DATA DICTIONARY</w:t>
       </w:r>
-      <w:bookmarkEnd w:id="19"/>
+      <w:bookmarkEnd w:id="29"/>
     </w:p>
     <w:p>
       <w:pPr>
@@ -6790,7 +7572,7 @@
       <w:pPr>
         <w:pStyle w:val="Title"/>
       </w:pPr>
-      <w:bookmarkStart w:id="20" w:name="_Toc437440074"/>
+      <w:bookmarkStart w:id="30" w:name="_Toc437536278"/>
       <w:r>
         <w:lastRenderedPageBreak/>
         <w:t xml:space="preserve">DATABSE </w:t>
@@ -6798,7 +7580,7 @@
       <w:r>
         <w:t>SQL STATEMENTS</w:t>
       </w:r>
-      <w:bookmarkEnd w:id="20"/>
+      <w:bookmarkEnd w:id="30"/>
     </w:p>
     <w:p>
       <w:pPr>
@@ -6809,11 +7591,11 @@
       <w:pPr>
         <w:pStyle w:val="Heading1"/>
       </w:pPr>
-      <w:bookmarkStart w:id="21" w:name="_Toc437440075"/>
+      <w:bookmarkStart w:id="31" w:name="_Toc437536279"/>
       <w:r>
         <w:t>TABLE CREATION</w:t>
       </w:r>
-      <w:bookmarkEnd w:id="21"/>
+      <w:bookmarkEnd w:id="31"/>
     </w:p>
     <w:p>
       <w:r>
@@ -7166,11 +7948,11 @@
       <w:pPr>
         <w:pStyle w:val="Heading1"/>
       </w:pPr>
-      <w:bookmarkStart w:id="22" w:name="_Toc437440076"/>
+      <w:bookmarkStart w:id="32" w:name="_Toc437536280"/>
       <w:r>
         <w:t>DATA INSERTION</w:t>
       </w:r>
-      <w:bookmarkEnd w:id="22"/>
+      <w:bookmarkEnd w:id="32"/>
     </w:p>
     <w:p>
       <w:r>
@@ -7350,7 +8132,7 @@
       </w:pPr>
     </w:p>
     <w:sectPr>
-      <w:footerReference w:type="default" r:id="rId15"/>
+      <w:footerReference w:type="default" r:id="rId14"/>
       <w:pgSz w:w="12240" w:h="15840"/>
       <w:pgMar w:top="1440" w:right="1440" w:bottom="1440" w:left="1440" w:header="720" w:footer="720" w:gutter="0"/>
       <w:pgNumType w:start="0"/>
@@ -7417,7 +8199,7 @@
           <w:rPr>
             <w:noProof/>
           </w:rPr>
-          <w:t>11</w:t>
+          <w:t>12</w:t>
         </w:r>
         <w:r>
           <w:rPr>
@@ -7460,7 +8242,7 @@
 
 <file path=word/numbering.xml><?xml version="1.0" encoding="utf-8"?>
 <w:numbering xmlns:wpc="http://schemas.microsoft.com/office/word/2010/wordprocessingCanvas" xmlns:mc="http://schemas.openxmlformats.org/markup-compatibility/2006" xmlns:o="urn:schemas-microsoft-com:office:office" xmlns:r="http://schemas.openxmlformats.org/officeDocument/2006/relationships" xmlns:m="http://schemas.openxmlformats.org/officeDocument/2006/math" xmlns:v="urn:schemas-microsoft-com:vml" xmlns:wp14="http://schemas.microsoft.com/office/word/2010/wordprocessingDrawing" xmlns:wp="http://schemas.openxmlformats.org/drawingml/2006/wordprocessingDrawing" xmlns:w10="urn:schemas-microsoft-com:office:word" xmlns:w="http://schemas.openxmlformats.org/wordprocessingml/2006/main" xmlns:w14="http://schemas.microsoft.com/office/word/2010/wordml" xmlns:w15="http://schemas.microsoft.com/office/word/2012/wordml" xmlns:wpg="http://schemas.microsoft.com/office/word/2010/wordprocessingGroup" xmlns:wpi="http://schemas.microsoft.com/office/word/2010/wordprocessingInk" xmlns:wne="http://schemas.microsoft.com/office/word/2006/wordml" xmlns:wps="http://schemas.microsoft.com/office/word/2010/wordprocessingShape" mc:Ignorable="w14 w15 wp14">
-  <w:abstractNum w:abstractNumId="0" w15:restartNumberingAfterBreak="0">
+  <w:abstractNum w:abstractNumId="0">
     <w:nsid w:val="FFFFFF89"/>
     <w:multiLevelType w:val="singleLevel"/>
     <w:tmpl w:val="FDA8B198"/>
@@ -7480,7 +8262,7 @@
       </w:rPr>
     </w:lvl>
   </w:abstractNum>
-  <w:abstractNum w:abstractNumId="1" w15:restartNumberingAfterBreak="0">
+  <w:abstractNum w:abstractNumId="1">
     <w:nsid w:val="256D6D20"/>
     <w:multiLevelType w:val="hybridMultilevel"/>
     <w:tmpl w:val="B4DE4594"/>
@@ -7594,7 +8376,120 @@
       </w:rPr>
     </w:lvl>
   </w:abstractNum>
-  <w:abstractNum w:abstractNumId="2" w15:restartNumberingAfterBreak="0">
+  <w:abstractNum w:abstractNumId="2">
+    <w:nsid w:val="25DA5266"/>
+    <w:multiLevelType w:val="hybridMultilevel"/>
+    <w:tmpl w:val="B0E615A8"/>
+    <w:lvl w:ilvl="0" w:tplc="04090001">
+      <w:start w:val="1"/>
+      <w:numFmt w:val="bullet"/>
+      <w:lvlText w:val=""/>
+      <w:lvlJc w:val="left"/>
+      <w:pPr>
+        <w:ind w:left="720" w:hanging="360"/>
+      </w:pPr>
+      <w:rPr>
+        <w:rFonts w:ascii="Symbol" w:hAnsi="Symbol" w:hint="default"/>
+      </w:rPr>
+    </w:lvl>
+    <w:lvl w:ilvl="1" w:tplc="04090003" w:tentative="1">
+      <w:start w:val="1"/>
+      <w:numFmt w:val="bullet"/>
+      <w:lvlText w:val="o"/>
+      <w:lvlJc w:val="left"/>
+      <w:pPr>
+        <w:ind w:left="1440" w:hanging="360"/>
+      </w:pPr>
+      <w:rPr>
+        <w:rFonts w:ascii="Courier New" w:hAnsi="Courier New" w:cs="Courier New" w:hint="default"/>
+      </w:rPr>
+    </w:lvl>
+    <w:lvl w:ilvl="2" w:tplc="04090005" w:tentative="1">
+      <w:start w:val="1"/>
+      <w:numFmt w:val="bullet"/>
+      <w:lvlText w:val=""/>
+      <w:lvlJc w:val="left"/>
+      <w:pPr>
+        <w:ind w:left="2160" w:hanging="360"/>
+      </w:pPr>
+      <w:rPr>
+        <w:rFonts w:ascii="Wingdings" w:hAnsi="Wingdings" w:hint="default"/>
+      </w:rPr>
+    </w:lvl>
+    <w:lvl w:ilvl="3" w:tplc="04090001" w:tentative="1">
+      <w:start w:val="1"/>
+      <w:numFmt w:val="bullet"/>
+      <w:lvlText w:val=""/>
+      <w:lvlJc w:val="left"/>
+      <w:pPr>
+        <w:ind w:left="2880" w:hanging="360"/>
+      </w:pPr>
+      <w:rPr>
+        <w:rFonts w:ascii="Symbol" w:hAnsi="Symbol" w:hint="default"/>
+      </w:rPr>
+    </w:lvl>
+    <w:lvl w:ilvl="4" w:tplc="04090003" w:tentative="1">
+      <w:start w:val="1"/>
+      <w:numFmt w:val="bullet"/>
+      <w:lvlText w:val="o"/>
+      <w:lvlJc w:val="left"/>
+      <w:pPr>
+        <w:ind w:left="3600" w:hanging="360"/>
+      </w:pPr>
+      <w:rPr>
+        <w:rFonts w:ascii="Courier New" w:hAnsi="Courier New" w:cs="Courier New" w:hint="default"/>
+      </w:rPr>
+    </w:lvl>
+    <w:lvl w:ilvl="5" w:tplc="04090005" w:tentative="1">
+      <w:start w:val="1"/>
+      <w:numFmt w:val="bullet"/>
+      <w:lvlText w:val=""/>
+      <w:lvlJc w:val="left"/>
+      <w:pPr>
+        <w:ind w:left="4320" w:hanging="360"/>
+      </w:pPr>
+      <w:rPr>
+        <w:rFonts w:ascii="Wingdings" w:hAnsi="Wingdings" w:hint="default"/>
+      </w:rPr>
+    </w:lvl>
+    <w:lvl w:ilvl="6" w:tplc="04090001" w:tentative="1">
+      <w:start w:val="1"/>
+      <w:numFmt w:val="bullet"/>
+      <w:lvlText w:val=""/>
+      <w:lvlJc w:val="left"/>
+      <w:pPr>
+        <w:ind w:left="5040" w:hanging="360"/>
+      </w:pPr>
+      <w:rPr>
+        <w:rFonts w:ascii="Symbol" w:hAnsi="Symbol" w:hint="default"/>
+      </w:rPr>
+    </w:lvl>
+    <w:lvl w:ilvl="7" w:tplc="04090003" w:tentative="1">
+      <w:start w:val="1"/>
+      <w:numFmt w:val="bullet"/>
+      <w:lvlText w:val="o"/>
+      <w:lvlJc w:val="left"/>
+      <w:pPr>
+        <w:ind w:left="5760" w:hanging="360"/>
+      </w:pPr>
+      <w:rPr>
+        <w:rFonts w:ascii="Courier New" w:hAnsi="Courier New" w:cs="Courier New" w:hint="default"/>
+      </w:rPr>
+    </w:lvl>
+    <w:lvl w:ilvl="8" w:tplc="04090005" w:tentative="1">
+      <w:start w:val="1"/>
+      <w:numFmt w:val="bullet"/>
+      <w:lvlText w:val=""/>
+      <w:lvlJc w:val="left"/>
+      <w:pPr>
+        <w:ind w:left="6480" w:hanging="360"/>
+      </w:pPr>
+      <w:rPr>
+        <w:rFonts w:ascii="Wingdings" w:hAnsi="Wingdings" w:hint="default"/>
+      </w:rPr>
+    </w:lvl>
+  </w:abstractNum>
+  <w:abstractNum w:abstractNumId="3">
     <w:nsid w:val="652760FE"/>
     <w:multiLevelType w:val="hybridMultilevel"/>
     <w:tmpl w:val="7D70AC18"/>
@@ -7714,6 +8609,9 @@
     <w:abstractNumId w:val="1"/>
   </w:num>
   <w:num w:numId="3">
+    <w:abstractNumId w:val="3"/>
+  </w:num>
+  <w:num w:numId="4">
     <w:abstractNumId w:val="2"/>
   </w:num>
 </w:numbering>
@@ -8509,7 +9407,7 @@
     <w:basedOn w:val="Normal"/>
     <w:next w:val="Normal"/>
     <w:link w:val="TitleChar"/>
-    <w:uiPriority w:val="1"/>
+    <w:uiPriority w:val="10"/>
     <w:qFormat/>
     <w:rsid w:val="005406CA"/>
     <w:pPr>
@@ -8528,7 +9426,7 @@
     <w:name w:val="Title Char"/>
     <w:basedOn w:val="DefaultParagraphFont"/>
     <w:link w:val="Title"/>
-    <w:uiPriority w:val="1"/>
+    <w:uiPriority w:val="10"/>
     <w:rsid w:val="005406CA"/>
     <w:rPr>
       <w:rFonts w:asciiTheme="majorHAnsi" w:eastAsiaTheme="majorEastAsia" w:hAnsiTheme="majorHAnsi" w:cstheme="majorBidi"/>
@@ -8587,6 +9485,7 @@
       <w:spacing w:after="0" w:line="240" w:lineRule="auto"/>
     </w:pPr>
     <w:tblPr>
+      <w:tblInd w:w="0" w:type="dxa"/>
       <w:tblBorders>
         <w:top w:val="single" w:sz="4" w:space="0" w:color="auto"/>
         <w:left w:val="single" w:sz="4" w:space="0" w:color="auto"/>
@@ -8595,6 +9494,12 @@
         <w:insideH w:val="single" w:sz="4" w:space="0" w:color="auto"/>
         <w:insideV w:val="single" w:sz="4" w:space="0" w:color="auto"/>
       </w:tblBorders>
+      <w:tblCellMar>
+        <w:top w:w="0" w:type="dxa"/>
+        <w:left w:w="108" w:type="dxa"/>
+        <w:bottom w:w="0" w:type="dxa"/>
+        <w:right w:w="108" w:type="dxa"/>
+      </w:tblCellMar>
     </w:tblPr>
   </w:style>
   <w:style w:type="table" w:styleId="GridTable3-Accent1">
@@ -8607,6 +9512,7 @@
     <w:tblPr>
       <w:tblStyleRowBandSize w:val="1"/>
       <w:tblStyleColBandSize w:val="1"/>
+      <w:tblInd w:w="0" w:type="dxa"/>
       <w:tblBorders>
         <w:top w:val="single" w:sz="4" w:space="0" w:color="BED3E4" w:themeColor="accent1" w:themeTint="99"/>
         <w:left w:val="single" w:sz="4" w:space="0" w:color="BED3E4" w:themeColor="accent1" w:themeTint="99"/>
@@ -8617,7 +9523,9 @@
       </w:tblBorders>
       <w:tblCellMar>
         <w:top w:w="29" w:type="dxa"/>
+        <w:left w:w="108" w:type="dxa"/>
         <w:bottom w:w="29" w:type="dxa"/>
+        <w:right w:w="108" w:type="dxa"/>
       </w:tblCellMar>
     </w:tblPr>
     <w:tblStylePr w:type="firstRow">
@@ -8749,9 +9657,12 @@
     <w:tblPr>
       <w:tblStyleRowBandSize w:val="1"/>
       <w:tblStyleColBandSize w:val="1"/>
+      <w:tblInd w:w="0" w:type="dxa"/>
       <w:tblCellMar>
         <w:top w:w="29" w:type="dxa"/>
+        <w:left w:w="108" w:type="dxa"/>
         <w:bottom w:w="29" w:type="dxa"/>
+        <w:right w:w="108" w:type="dxa"/>
       </w:tblCellMar>
     </w:tblPr>
     <w:tblStylePr w:type="firstRow">
@@ -8872,6 +9783,7 @@
     <w:tblPr>
       <w:tblStyleRowBandSize w:val="1"/>
       <w:tblStyleColBandSize w:val="1"/>
+      <w:tblInd w:w="0" w:type="dxa"/>
       <w:tblBorders>
         <w:top w:val="single" w:sz="4" w:space="0" w:color="FFFFFF" w:themeColor="background1"/>
         <w:left w:val="single" w:sz="4" w:space="0" w:color="FFFFFF" w:themeColor="background1"/>
@@ -8882,7 +9794,9 @@
       </w:tblBorders>
       <w:tblCellMar>
         <w:top w:w="29" w:type="dxa"/>
+        <w:left w:w="108" w:type="dxa"/>
         <w:bottom w:w="29" w:type="dxa"/>
+        <w:right w:w="108" w:type="dxa"/>
       </w:tblCellMar>
     </w:tblPr>
     <w:tcPr>
@@ -8981,6 +9895,7 @@
     <w:tblPr>
       <w:tblStyleRowBandSize w:val="1"/>
       <w:tblStyleColBandSize w:val="1"/>
+      <w:tblInd w:w="0" w:type="dxa"/>
       <w:tblBorders>
         <w:top w:val="single" w:sz="4" w:space="0" w:color="C0BABA" w:themeColor="accent6" w:themeTint="99"/>
         <w:left w:val="single" w:sz="4" w:space="0" w:color="C0BABA" w:themeColor="accent6" w:themeTint="99"/>
@@ -8991,7 +9906,9 @@
       </w:tblBorders>
       <w:tblCellMar>
         <w:top w:w="29" w:type="dxa"/>
+        <w:left w:w="108" w:type="dxa"/>
         <w:bottom w:w="29" w:type="dxa"/>
+        <w:right w:w="108" w:type="dxa"/>
       </w:tblCellMar>
     </w:tblPr>
     <w:tblStylePr w:type="firstRow">
@@ -9058,6 +9975,7 @@
       <w:spacing w:after="0" w:line="240" w:lineRule="auto"/>
     </w:pPr>
     <w:tblPr>
+      <w:tblInd w:w="0" w:type="dxa"/>
       <w:tblBorders>
         <w:top w:val="single" w:sz="4" w:space="0" w:color="BFBFBF" w:themeColor="background1" w:themeShade="BF"/>
         <w:left w:val="single" w:sz="4" w:space="0" w:color="BFBFBF" w:themeColor="background1" w:themeShade="BF"/>
@@ -9066,6 +9984,12 @@
         <w:insideH w:val="single" w:sz="4" w:space="0" w:color="BFBFBF" w:themeColor="background1" w:themeShade="BF"/>
         <w:insideV w:val="single" w:sz="4" w:space="0" w:color="BFBFBF" w:themeColor="background1" w:themeShade="BF"/>
       </w:tblBorders>
+      <w:tblCellMar>
+        <w:top w:w="0" w:type="dxa"/>
+        <w:left w:w="108" w:type="dxa"/>
+        <w:bottom w:w="0" w:type="dxa"/>
+        <w:right w:w="108" w:type="dxa"/>
+      </w:tblCellMar>
     </w:tblPr>
   </w:style>
   <w:style w:type="table" w:styleId="PlainTable2">
@@ -9078,13 +10002,16 @@
     <w:tblPr>
       <w:tblStyleRowBandSize w:val="1"/>
       <w:tblStyleColBandSize w:val="1"/>
+      <w:tblInd w:w="0" w:type="dxa"/>
       <w:tblBorders>
         <w:top w:val="single" w:sz="4" w:space="0" w:color="7F7F7F" w:themeColor="text1" w:themeTint="80"/>
         <w:bottom w:val="single" w:sz="4" w:space="0" w:color="7F7F7F" w:themeColor="text1" w:themeTint="80"/>
       </w:tblBorders>
       <w:tblCellMar>
         <w:top w:w="29" w:type="dxa"/>
+        <w:left w:w="108" w:type="dxa"/>
         <w:bottom w:w="29" w:type="dxa"/>
+        <w:right w:w="108" w:type="dxa"/>
       </w:tblCellMar>
     </w:tblPr>
     <w:tblStylePr w:type="firstRow">
@@ -9161,6 +10088,7 @@
     <w:tblPr>
       <w:tblStyleRowBandSize w:val="1"/>
       <w:tblStyleColBandSize w:val="1"/>
+      <w:tblInd w:w="0" w:type="dxa"/>
       <w:tblBorders>
         <w:top w:val="single" w:sz="4" w:space="0" w:color="BED3E4" w:themeColor="accent1" w:themeTint="99"/>
         <w:bottom w:val="single" w:sz="4" w:space="0" w:color="BED3E4" w:themeColor="accent1" w:themeTint="99"/>
@@ -9168,7 +10096,9 @@
       </w:tblBorders>
       <w:tblCellMar>
         <w:top w:w="29" w:type="dxa"/>
+        <w:left w:w="108" w:type="dxa"/>
         <w:bottom w:w="29" w:type="dxa"/>
+        <w:right w:w="108" w:type="dxa"/>
       </w:tblCellMar>
     </w:tblPr>
     <w:tblStylePr w:type="firstRow">
@@ -9218,9 +10148,12 @@
     <w:tblPr>
       <w:tblStyleRowBandSize w:val="1"/>
       <w:tblStyleColBandSize w:val="1"/>
+      <w:tblInd w:w="0" w:type="dxa"/>
       <w:tblCellMar>
         <w:top w:w="29" w:type="dxa"/>
+        <w:left w:w="108" w:type="dxa"/>
         <w:bottom w:w="29" w:type="dxa"/>
+        <w:right w:w="108" w:type="dxa"/>
       </w:tblCellMar>
     </w:tblPr>
     <w:tblStylePr w:type="firstRow">
@@ -9291,6 +10224,7 @@
     <w:tblPr>
       <w:tblStyleRowBandSize w:val="1"/>
       <w:tblStyleColBandSize w:val="1"/>
+      <w:tblInd w:w="0" w:type="dxa"/>
       <w:tblBorders>
         <w:top w:val="single" w:sz="4" w:space="0" w:color="BED3E4" w:themeColor="accent1" w:themeTint="99"/>
         <w:left w:val="single" w:sz="4" w:space="0" w:color="BED3E4" w:themeColor="accent1" w:themeTint="99"/>
@@ -9301,7 +10235,9 @@
       </w:tblBorders>
       <w:tblCellMar>
         <w:top w:w="29" w:type="dxa"/>
+        <w:left w:w="108" w:type="dxa"/>
         <w:bottom w:w="29" w:type="dxa"/>
+        <w:right w:w="108" w:type="dxa"/>
       </w:tblCellMar>
     </w:tblPr>
     <w:tblStylePr w:type="firstRow">
@@ -9370,6 +10306,7 @@
     <w:tblPr>
       <w:tblStyleRowBandSize w:val="1"/>
       <w:tblStyleColBandSize w:val="1"/>
+      <w:tblInd w:w="0" w:type="dxa"/>
       <w:tblBorders>
         <w:top w:val="single" w:sz="4" w:space="0" w:color="EAB290" w:themeColor="accent2" w:themeTint="99"/>
         <w:left w:val="single" w:sz="4" w:space="0" w:color="EAB290" w:themeColor="accent2" w:themeTint="99"/>
@@ -9380,7 +10317,9 @@
       </w:tblBorders>
       <w:tblCellMar>
         <w:top w:w="29" w:type="dxa"/>
+        <w:left w:w="108" w:type="dxa"/>
         <w:bottom w:w="29" w:type="dxa"/>
+        <w:right w:w="108" w:type="dxa"/>
       </w:tblCellMar>
     </w:tblPr>
     <w:tblStylePr w:type="firstRow">
@@ -9449,9 +10388,12 @@
     <w:tblPr>
       <w:tblStyleRowBandSize w:val="1"/>
       <w:tblStyleColBandSize w:val="1"/>
+      <w:tblInd w:w="0" w:type="dxa"/>
       <w:tblCellMar>
         <w:top w:w="29" w:type="dxa"/>
+        <w:left w:w="108" w:type="dxa"/>
         <w:bottom w:w="29" w:type="dxa"/>
+        <w:right w:w="108" w:type="dxa"/>
       </w:tblCellMar>
     </w:tblPr>
     <w:tblStylePr w:type="firstRow">
@@ -9501,6 +10443,7 @@
     <w:tblPr>
       <w:tblStyleRowBandSize w:val="1"/>
       <w:tblStyleColBandSize w:val="1"/>
+      <w:tblInd w:w="0" w:type="dxa"/>
       <w:tblBorders>
         <w:top w:val="single" w:sz="4" w:space="0" w:color="D5D1D1" w:themeColor="accent6" w:themeTint="66"/>
         <w:left w:val="single" w:sz="4" w:space="0" w:color="D5D1D1" w:themeColor="accent6" w:themeTint="66"/>
@@ -9511,7 +10454,9 @@
       </w:tblBorders>
       <w:tblCellMar>
         <w:top w:w="29" w:type="dxa"/>
+        <w:left w:w="108" w:type="dxa"/>
         <w:bottom w:w="29" w:type="dxa"/>
+        <w:right w:w="108" w:type="dxa"/>
       </w:tblCellMar>
     </w:tblPr>
     <w:tblStylePr w:type="firstRow">
@@ -9561,9 +10506,12 @@
     <w:tblPr>
       <w:tblStyleRowBandSize w:val="1"/>
       <w:tblStyleColBandSize w:val="1"/>
+      <w:tblInd w:w="0" w:type="dxa"/>
       <w:tblCellMar>
         <w:top w:w="29" w:type="dxa"/>
+        <w:left w:w="108" w:type="dxa"/>
         <w:bottom w:w="29" w:type="dxa"/>
+        <w:right w:w="108" w:type="dxa"/>
       </w:tblCellMar>
     </w:tblPr>
     <w:tblStylePr w:type="firstRow">
@@ -9655,7 +10603,15 @@
     <w:pPr>
       <w:spacing w:after="0" w:line="240" w:lineRule="auto"/>
     </w:pPr>
-    <w:tblPr/>
+    <w:tblPr>
+      <w:tblInd w:w="0" w:type="dxa"/>
+      <w:tblCellMar>
+        <w:top w:w="0" w:type="dxa"/>
+        <w:left w:w="108" w:type="dxa"/>
+        <w:bottom w:w="0" w:type="dxa"/>
+        <w:right w:w="108" w:type="dxa"/>
+      </w:tblCellMar>
+    </w:tblPr>
   </w:style>
   <w:style w:type="table" w:styleId="GridTable1Light-Accent1">
     <w:name w:val="Grid Table 1 Light Accent 1"/>
@@ -9668,12 +10624,15 @@
     <w:tblPr>
       <w:tblStyleRowBandSize w:val="1"/>
       <w:tblStyleColBandSize w:val="1"/>
+      <w:tblInd w:w="0" w:type="dxa"/>
       <w:tblBorders>
         <w:insideH w:val="single" w:sz="4" w:space="0" w:color="94B6D2" w:themeColor="accent1"/>
       </w:tblBorders>
       <w:tblCellMar>
         <w:top w:w="29" w:type="dxa"/>
+        <w:left w:w="108" w:type="dxa"/>
         <w:bottom w:w="29" w:type="dxa"/>
+        <w:right w:w="108" w:type="dxa"/>
       </w:tblCellMar>
     </w:tblPr>
     <w:tblStylePr w:type="firstRow">
@@ -9730,6 +10689,7 @@
     <w:tblPr>
       <w:tblStyleRowBandSize w:val="1"/>
       <w:tblStyleColBandSize w:val="1"/>
+      <w:tblInd w:w="0" w:type="dxa"/>
       <w:tblBorders>
         <w:top w:val="single" w:sz="2" w:space="0" w:color="BED3E4" w:themeColor="accent1" w:themeTint="99"/>
         <w:bottom w:val="single" w:sz="2" w:space="0" w:color="BED3E4" w:themeColor="accent1" w:themeTint="99"/>
@@ -9738,7 +10698,9 @@
       </w:tblBorders>
       <w:tblCellMar>
         <w:top w:w="29" w:type="dxa"/>
+        <w:left w:w="108" w:type="dxa"/>
         <w:bottom w:w="29" w:type="dxa"/>
+        <w:right w:w="108" w:type="dxa"/>
       </w:tblCellMar>
     </w:tblPr>
     <w:tblStylePr w:type="firstRow">
@@ -9909,6 +10871,7 @@
     <w:tblPr>
       <w:tblStyleRowBandSize w:val="1"/>
       <w:tblStyleColBandSize w:val="1"/>
+      <w:tblInd w:w="0" w:type="dxa"/>
       <w:tblBorders>
         <w:top w:val="single" w:sz="4" w:space="0" w:color="C8CCB3" w:themeColor="accent3" w:themeTint="99"/>
         <w:left w:val="single" w:sz="4" w:space="0" w:color="C8CCB3" w:themeColor="accent3" w:themeTint="99"/>
@@ -9917,6 +10880,12 @@
         <w:insideH w:val="single" w:sz="4" w:space="0" w:color="C8CCB3" w:themeColor="accent3" w:themeTint="99"/>
         <w:insideV w:val="single" w:sz="4" w:space="0" w:color="C8CCB3" w:themeColor="accent3" w:themeTint="99"/>
       </w:tblBorders>
+      <w:tblCellMar>
+        <w:top w:w="0" w:type="dxa"/>
+        <w:left w:w="108" w:type="dxa"/>
+        <w:bottom w:w="0" w:type="dxa"/>
+        <w:right w:w="108" w:type="dxa"/>
+      </w:tblCellMar>
     </w:tblPr>
     <w:tblStylePr w:type="firstRow">
       <w:rPr>
@@ -10044,6 +11013,7 @@
     <w:tblPr>
       <w:tblStyleRowBandSize w:val="1"/>
       <w:tblStyleColBandSize w:val="1"/>
+      <w:tblInd w:w="0" w:type="dxa"/>
       <w:tblBorders>
         <w:top w:val="single" w:sz="4" w:space="0" w:color="FFFFFF" w:themeColor="background1"/>
         <w:left w:val="single" w:sz="4" w:space="0" w:color="FFFFFF" w:themeColor="background1"/>
@@ -10052,6 +11022,12 @@
         <w:insideH w:val="single" w:sz="4" w:space="0" w:color="FFFFFF" w:themeColor="background1"/>
         <w:insideV w:val="single" w:sz="4" w:space="0" w:color="FFFFFF" w:themeColor="background1"/>
       </w:tblBorders>
+      <w:tblCellMar>
+        <w:top w:w="0" w:type="dxa"/>
+        <w:left w:w="108" w:type="dxa"/>
+        <w:bottom w:w="0" w:type="dxa"/>
+        <w:right w:w="108" w:type="dxa"/>
+      </w:tblCellMar>
     </w:tblPr>
     <w:tcPr>
       <w:shd w:val="clear" w:color="auto" w:fill="EDEEE5" w:themeFill="accent3" w:themeFillTint="33"/>
@@ -10149,6 +11125,7 @@
     <w:tblPr>
       <w:tblStyleRowBandSize w:val="1"/>
       <w:tblStyleColBandSize w:val="1"/>
+      <w:tblInd w:w="0" w:type="dxa"/>
       <w:tblBorders>
         <w:top w:val="single" w:sz="4" w:space="0" w:color="DBDDCC" w:themeColor="accent3" w:themeTint="66"/>
         <w:left w:val="single" w:sz="4" w:space="0" w:color="DBDDCC" w:themeColor="accent3" w:themeTint="66"/>
@@ -10157,6 +11134,12 @@
         <w:insideH w:val="single" w:sz="4" w:space="0" w:color="DBDDCC" w:themeColor="accent3" w:themeTint="66"/>
         <w:insideV w:val="single" w:sz="4" w:space="0" w:color="DBDDCC" w:themeColor="accent3" w:themeTint="66"/>
       </w:tblBorders>
+      <w:tblCellMar>
+        <w:top w:w="0" w:type="dxa"/>
+        <w:left w:w="108" w:type="dxa"/>
+        <w:bottom w:w="0" w:type="dxa"/>
+        <w:right w:w="108" w:type="dxa"/>
+      </w:tblCellMar>
     </w:tblPr>
     <w:tblStylePr w:type="firstRow">
       <w:rPr>
@@ -10227,10 +11210,17 @@
     <w:tblPr>
       <w:tblStyleRowBandSize w:val="1"/>
       <w:tblStyleColBandSize w:val="1"/>
+      <w:tblInd w:w="0" w:type="dxa"/>
       <w:tblBorders>
         <w:top w:val="single" w:sz="4" w:space="0" w:color="DD8047" w:themeColor="accent2"/>
         <w:bottom w:val="single" w:sz="4" w:space="0" w:color="DD8047" w:themeColor="accent2"/>
       </w:tblBorders>
+      <w:tblCellMar>
+        <w:top w:w="0" w:type="dxa"/>
+        <w:left w:w="108" w:type="dxa"/>
+        <w:bottom w:w="0" w:type="dxa"/>
+        <w:right w:w="108" w:type="dxa"/>
+      </w:tblCellMar>
     </w:tblPr>
     <w:tblStylePr w:type="firstRow">
       <w:rPr>
@@ -10291,6 +11281,7 @@
     <w:tblPr>
       <w:tblStyleRowBandSize w:val="1"/>
       <w:tblStyleColBandSize w:val="1"/>
+      <w:tblInd w:w="0" w:type="dxa"/>
       <w:tblBorders>
         <w:top w:val="single" w:sz="4" w:space="0" w:color="F1CBB5" w:themeColor="accent2" w:themeTint="66"/>
         <w:left w:val="single" w:sz="4" w:space="0" w:color="F1CBB5" w:themeColor="accent2" w:themeTint="66"/>
@@ -10299,6 +11290,12 @@
         <w:insideH w:val="single" w:sz="4" w:space="0" w:color="F1CBB5" w:themeColor="accent2" w:themeTint="66"/>
         <w:insideV w:val="single" w:sz="4" w:space="0" w:color="F1CBB5" w:themeColor="accent2" w:themeTint="66"/>
       </w:tblBorders>
+      <w:tblCellMar>
+        <w:top w:w="0" w:type="dxa"/>
+        <w:left w:w="108" w:type="dxa"/>
+        <w:bottom w:w="0" w:type="dxa"/>
+        <w:right w:w="108" w:type="dxa"/>
+      </w:tblCellMar>
     </w:tblPr>
     <w:tblStylePr w:type="firstRow">
       <w:rPr>
@@ -10696,7 +11693,7 @@
 </file>
 
 <file path=customXml/itemProps2.xml><?xml version="1.0" encoding="utf-8"?>
-<ds:datastoreItem xmlns:ds="http://schemas.openxmlformats.org/officeDocument/2006/customXml" ds:itemID="{42FDE9B5-E550-4C39-B74F-D64871A6D88D}">
+<ds:datastoreItem xmlns:ds="http://schemas.openxmlformats.org/officeDocument/2006/customXml" ds:itemID="{89EB2A6B-F1EB-49B2-B8F6-55CA0D581E8D}">
   <ds:schemaRefs>
     <ds:schemaRef ds:uri="http://schemas.openxmlformats.org/officeDocument/2006/bibliography"/>
   </ds:schemaRefs>

</xml_diff>